<commit_message>
Updated the legal compliance document and readme files
</commit_message>
<xml_diff>
--- a/ConsulExtension/Legal/Cisco_App_Center_Export_Compliance_Questionnaire.docx
+++ b/ConsulExtension/Legal/Cisco_App_Center_Export_Compliance_Questionnaire.docx
@@ -1,6 +1,6 @@
 
 <file path=word/document.xml><?xml version="1.0" encoding="utf-8"?>
-<w:document xmlns:wpc="http://schemas.microsoft.com/office/word/2010/wordprocessingCanvas" xmlns:cx="http://schemas.microsoft.com/office/drawing/2014/chartex" xmlns:cx1="http://schemas.microsoft.com/office/drawing/2015/9/8/chartex" xmlns:cx2="http://schemas.microsoft.com/office/drawing/2015/10/21/chartex" xmlns:cx3="http://schemas.microsoft.com/office/drawing/2016/5/9/chartex" xmlns:cx4="http://schemas.microsoft.com/office/drawing/2016/5/10/chartex" xmlns:cx5="http://schemas.microsoft.com/office/drawing/2016/5/11/chartex" xmlns:cx6="http://schemas.microsoft.com/office/drawing/2016/5/12/chartex" xmlns:cx7="http://schemas.microsoft.com/office/drawing/2016/5/13/chartex" xmlns:cx8="http://schemas.microsoft.com/office/drawing/2016/5/14/chartex" xmlns:mc="http://schemas.openxmlformats.org/markup-compatibility/2006" xmlns:aink="http://schemas.microsoft.com/office/drawing/2016/ink" xmlns:am3d="http://schemas.microsoft.com/office/drawing/2017/model3d" xmlns:o="urn:schemas-microsoft-com:office:office" xmlns:r="http://schemas.openxmlformats.org/officeDocument/2006/relationships" xmlns:m="http://schemas.openxmlformats.org/officeDocument/2006/math" xmlns:v="urn:schemas-microsoft-com:vml" xmlns:wp14="http://schemas.microsoft.com/office/word/2010/wordprocessingDrawing" xmlns:wp="http://schemas.openxmlformats.org/drawingml/2006/wordprocessingDrawing" xmlns:w10="urn:schemas-microsoft-com:office:word" xmlns:w="http://schemas.openxmlformats.org/wordprocessingml/2006/main" xmlns:w14="http://schemas.microsoft.com/office/word/2010/wordml" xmlns:w15="http://schemas.microsoft.com/office/word/2012/wordml" xmlns:w16cid="http://schemas.microsoft.com/office/word/2016/wordml/cid" xmlns:w16se="http://schemas.microsoft.com/office/word/2015/wordml/symex" xmlns:wpg="http://schemas.microsoft.com/office/word/2010/wordprocessingGroup" xmlns:wpi="http://schemas.microsoft.com/office/word/2010/wordprocessingInk" xmlns:wne="http://schemas.microsoft.com/office/word/2006/wordml" xmlns:wps="http://schemas.microsoft.com/office/word/2010/wordprocessingShape" mc:Ignorable="w14 w15 w16se w16cid wp14">
+<w:document xmlns:wpc="http://schemas.microsoft.com/office/word/2010/wordprocessingCanvas" xmlns:cx="http://schemas.microsoft.com/office/drawing/2014/chartex" xmlns:cx1="http://schemas.microsoft.com/office/drawing/2015/9/8/chartex" xmlns:cx2="http://schemas.microsoft.com/office/drawing/2015/10/21/chartex" xmlns:cx3="http://schemas.microsoft.com/office/drawing/2016/5/9/chartex" xmlns:cx4="http://schemas.microsoft.com/office/drawing/2016/5/10/chartex" xmlns:cx5="http://schemas.microsoft.com/office/drawing/2016/5/11/chartex" xmlns:cx6="http://schemas.microsoft.com/office/drawing/2016/5/12/chartex" xmlns:cx7="http://schemas.microsoft.com/office/drawing/2016/5/13/chartex" xmlns:cx8="http://schemas.microsoft.com/office/drawing/2016/5/14/chartex" xmlns:mc="http://schemas.openxmlformats.org/markup-compatibility/2006" xmlns:aink="http://schemas.microsoft.com/office/drawing/2016/ink" xmlns:am3d="http://schemas.microsoft.com/office/drawing/2017/model3d" xmlns:o="urn:schemas-microsoft-com:office:office" xmlns:r="http://schemas.openxmlformats.org/officeDocument/2006/relationships" xmlns:m="http://schemas.openxmlformats.org/officeDocument/2006/math" xmlns:v="urn:schemas-microsoft-com:vml" xmlns:wp14="http://schemas.microsoft.com/office/word/2010/wordprocessingDrawing" xmlns:wp="http://schemas.openxmlformats.org/drawingml/2006/wordprocessingDrawing" xmlns:w10="urn:schemas-microsoft-com:office:word" xmlns:w="http://schemas.openxmlformats.org/wordprocessingml/2006/main" xmlns:w14="http://schemas.microsoft.com/office/word/2010/wordml" xmlns:w15="http://schemas.microsoft.com/office/word/2012/wordml" xmlns:w16cex="http://schemas.microsoft.com/office/word/2018/wordml/cex" xmlns:w16cid="http://schemas.microsoft.com/office/word/2016/wordml/cid" xmlns:w16="http://schemas.microsoft.com/office/word/2018/wordml" xmlns:w16se="http://schemas.microsoft.com/office/word/2015/wordml/symex" xmlns:wpg="http://schemas.microsoft.com/office/word/2010/wordprocessingGroup" xmlns:wpi="http://schemas.microsoft.com/office/word/2010/wordprocessingInk" xmlns:wne="http://schemas.microsoft.com/office/word/2006/wordml" xmlns:wps="http://schemas.microsoft.com/office/word/2010/wordprocessingShape" mc:Ignorable="w14 w15 w16se w16cid w16 w16cex wp14">
   <w:body>
     <w:p>
       <w:pPr>
@@ -86,16 +86,8 @@
           <w:numId w:val="0"/>
         </w:numPr>
       </w:pPr>
-      <w:proofErr w:type="spellStart"/>
-      <w:r>
-        <w:t>Devarshi</w:t>
-      </w:r>
-      <w:proofErr w:type="spellEnd"/>
-      <w:r>
-        <w:t xml:space="preserve"> Shah</w:t>
-      </w:r>
-      <w:r>
-        <w:tab/>
+      <w:r>
+        <w:t>Lionel Hercot</w:t>
       </w:r>
     </w:p>
     <w:p>
@@ -165,7 +157,7 @@
         <w:rPr>
           <w:b/>
         </w:rPr>
-        <w:t>408-527-3422</w:t>
+        <w:t>408 525 4824</w:t>
       </w:r>
     </w:p>
     <w:p>
@@ -175,6 +167,12 @@
           <w:b/>
         </w:rPr>
       </w:pPr>
+      <w:r>
+        <w:rPr>
+          <w:b/>
+        </w:rPr>
+        <w:t>Contact Email address:</w:t>
+      </w:r>
     </w:p>
     <w:p>
       <w:pPr>
@@ -187,7 +185,13 @@
         <w:rPr>
           <w:b/>
         </w:rPr>
-        <w:t>Contact Email address:</w:t>
+        <w:t>lhercot</w:t>
+      </w:r>
+      <w:r>
+        <w:rPr>
+          <w:b/>
+        </w:rPr>
+        <w:t>@cisco.com</w:t>
       </w:r>
     </w:p>
     <w:p>
@@ -197,26 +201,12 @@
           <w:b/>
         </w:rPr>
       </w:pPr>
-      <w:r>
-        <w:rPr>
-          <w:b/>
-        </w:rPr>
-        <w:t>devarsha@cisco.com</w:t>
-      </w:r>
     </w:p>
     <w:p>
       <w:pPr>
         <w:pStyle w:val="BodyText"/>
         <w:rPr>
           <w:b/>
-        </w:rPr>
-      </w:pPr>
-    </w:p>
-    <w:p>
-      <w:pPr>
-        <w:pStyle w:val="BodyText"/>
-        <w:rPr>
-          <w:b/>
           <w:i/>
         </w:rPr>
       </w:pPr>
@@ -239,8 +229,17 @@
           <w:b/>
           <w:i/>
         </w:rPr>
-        <w:t xml:space="preserve">  The filled out form with your responses needs to be part of your app submission package. ]</w:t>
-      </w:r>
+        <w:t xml:space="preserve">  The filled out form with your responses needs to be part of your app submission package</w:t>
+      </w:r>
+      <w:proofErr w:type="gramStart"/>
+      <w:r>
+        <w:rPr>
+          <w:b/>
+          <w:i/>
+        </w:rPr>
+        <w:t>. ]</w:t>
+      </w:r>
+      <w:proofErr w:type="gramEnd"/>
     </w:p>
     <w:p>
       <w:pPr>
@@ -371,7 +370,7 @@
           <w:i/>
           <w:sz w:val="20"/>
         </w:rPr>
-        <w:t>NO</w:t>
+        <w:t>YES</w:t>
       </w:r>
     </w:p>
     <w:p>
@@ -417,7 +416,7 @@
           <w:rFonts w:ascii="Times New Roman" w:hAnsi="Times New Roman"/>
           <w:sz w:val="20"/>
         </w:rPr>
-        <w:t>NO</w:t>
+        <w:t xml:space="preserve"> YES</w:t>
       </w:r>
     </w:p>
     <w:p>
@@ -627,7 +626,7 @@
           <w:color w:val="auto"/>
           <w:sz w:val="20"/>
         </w:rPr>
-        <w:t xml:space="preserve">__Blob Field </w:t>
+        <w:t>__</w:t>
       </w:r>
       <w:r>
         <w:rPr>
@@ -635,7 +634,7 @@
           <w:color w:val="auto"/>
           <w:sz w:val="20"/>
         </w:rPr>
-        <w:t>_________________________________________________</w:t>
+        <w:t>Use HTTPS to access other systems data</w:t>
       </w:r>
       <w:r>
         <w:rPr>
@@ -643,6 +642,22 @@
           <w:color w:val="auto"/>
           <w:sz w:val="20"/>
         </w:rPr>
+        <w:t xml:space="preserve"> </w:t>
+      </w:r>
+      <w:r>
+        <w:rPr>
+          <w:rFonts w:ascii="Times New Roman" w:eastAsia="Times New Roman" w:hAnsi="Times New Roman"/>
+          <w:color w:val="auto"/>
+          <w:sz w:val="20"/>
+        </w:rPr>
+        <w:t>_________________________________________________</w:t>
+      </w:r>
+      <w:r>
+        <w:rPr>
+          <w:rFonts w:ascii="Times New Roman" w:eastAsia="Times New Roman" w:hAnsi="Times New Roman"/>
+          <w:color w:val="auto"/>
+          <w:sz w:val="20"/>
+        </w:rPr>
         <w:br/>
       </w:r>
     </w:p>
@@ -697,7 +712,24 @@
           <w:sz w:val="20"/>
           <w:szCs w:val="20"/>
         </w:rPr>
-        <w:t>______  A) App that provides or performs “</w:t>
+        <w:lastRenderedPageBreak/>
+        <w:t>_____</w:t>
+      </w:r>
+      <w:proofErr w:type="gramStart"/>
+      <w:r>
+        <w:rPr>
+          <w:sz w:val="20"/>
+          <w:szCs w:val="20"/>
+        </w:rPr>
+        <w:t>_  A</w:t>
+      </w:r>
+      <w:proofErr w:type="gramEnd"/>
+      <w:r>
+        <w:rPr>
+          <w:sz w:val="20"/>
+          <w:szCs w:val="20"/>
+        </w:rPr>
+        <w:t>) App that provides or performs “</w:t>
       </w:r>
       <w:hyperlink w:anchor="_Text_for_Export" w:history="1">
         <w:r>
@@ -730,7 +762,23 @@
           <w:sz w:val="20"/>
           <w:szCs w:val="20"/>
         </w:rPr>
-        <w:t xml:space="preserve">______  B) An application-specific software development kit using cryptography. </w:t>
+        <w:t>_____</w:t>
+      </w:r>
+      <w:proofErr w:type="gramStart"/>
+      <w:r>
+        <w:rPr>
+          <w:sz w:val="20"/>
+          <w:szCs w:val="20"/>
+        </w:rPr>
+        <w:t>_  B</w:t>
+      </w:r>
+      <w:proofErr w:type="gramEnd"/>
+      <w:r>
+        <w:rPr>
+          <w:sz w:val="20"/>
+          <w:szCs w:val="20"/>
+        </w:rPr>
+        <w:t xml:space="preserve">) An application-specific software development kit using cryptography. </w:t>
       </w:r>
     </w:p>
     <w:p>
@@ -746,7 +794,23 @@
           <w:sz w:val="20"/>
           <w:szCs w:val="20"/>
         </w:rPr>
-        <w:t>______  C) A cryptographic library, development kit or  toolkit</w:t>
+        <w:t>_____</w:t>
+      </w:r>
+      <w:proofErr w:type="gramStart"/>
+      <w:r>
+        <w:rPr>
+          <w:sz w:val="20"/>
+          <w:szCs w:val="20"/>
+        </w:rPr>
+        <w:t>_  C</w:t>
+      </w:r>
+      <w:proofErr w:type="gramEnd"/>
+      <w:r>
+        <w:rPr>
+          <w:sz w:val="20"/>
+          <w:szCs w:val="20"/>
+        </w:rPr>
+        <w:t>) A cryptographic library, development kit or  toolkit</w:t>
       </w:r>
     </w:p>
     <w:p>
@@ -765,7 +829,23 @@
           <w:sz w:val="20"/>
           <w:szCs w:val="20"/>
         </w:rPr>
-        <w:t>______  D) App that provides or performs vulnerability analysis, network forensics, or computer forensics</w:t>
+        <w:t>_____</w:t>
+      </w:r>
+      <w:proofErr w:type="gramStart"/>
+      <w:r>
+        <w:rPr>
+          <w:sz w:val="20"/>
+          <w:szCs w:val="20"/>
+        </w:rPr>
+        <w:t>_  D</w:t>
+      </w:r>
+      <w:proofErr w:type="gramEnd"/>
+      <w:r>
+        <w:rPr>
+          <w:sz w:val="20"/>
+          <w:szCs w:val="20"/>
+        </w:rPr>
+        <w:t>) App that provides or performs vulnerability analysis, network forensics, or computer forensics</w:t>
       </w:r>
     </w:p>
     <w:p>
@@ -782,7 +862,23 @@
           <w:rFonts w:ascii="Times New Roman" w:hAnsi="Times New Roman"/>
           <w:sz w:val="20"/>
         </w:rPr>
-        <w:t>_______E) App that provides or performs investigation of data leakage,  network breaches, and other malicious intrusion activities through triage of captured digital forensic data an example is CALEA</w:t>
+        <w:t xml:space="preserve">_______E) App that provides or performs investigation of data </w:t>
+      </w:r>
+      <w:proofErr w:type="gramStart"/>
+      <w:r>
+        <w:rPr>
+          <w:rFonts w:ascii="Times New Roman" w:hAnsi="Times New Roman"/>
+          <w:sz w:val="20"/>
+        </w:rPr>
+        <w:t>leakage,  network</w:t>
+      </w:r>
+      <w:proofErr w:type="gramEnd"/>
+      <w:r>
+        <w:rPr>
+          <w:rFonts w:ascii="Times New Roman" w:hAnsi="Times New Roman"/>
+          <w:sz w:val="20"/>
+        </w:rPr>
+        <w:t xml:space="preserve"> breaches, and other malicious intrusion activities through triage of captured digital forensic data an example is CALEA</w:t>
       </w:r>
     </w:p>
     <w:p>
@@ -855,7 +951,23 @@
           <w:sz w:val="20"/>
           <w:szCs w:val="20"/>
         </w:rPr>
-        <w:t>______ G) App designed, modified, adapted or customized for government end-user(s) or  with cryptographic functionality that has been modified or customized to customer specification</w:t>
+        <w:t xml:space="preserve">______ G) App designed, modified, adapted or customized for government end-user(s) </w:t>
+      </w:r>
+      <w:proofErr w:type="gramStart"/>
+      <w:r>
+        <w:rPr>
+          <w:sz w:val="20"/>
+          <w:szCs w:val="20"/>
+        </w:rPr>
+        <w:t>or  with</w:t>
+      </w:r>
+      <w:proofErr w:type="gramEnd"/>
+      <w:r>
+        <w:rPr>
+          <w:sz w:val="20"/>
+          <w:szCs w:val="20"/>
+        </w:rPr>
+        <w:t xml:space="preserve"> cryptographic functionality that has been modified or customized to customer specification</w:t>
       </w:r>
       <w:r>
         <w:rPr>
@@ -1079,7 +1191,15 @@
           <w:sz w:val="20"/>
           <w:szCs w:val="20"/>
         </w:rPr>
-        <w:t xml:space="preserve"> functions </w:t>
+        <w:t xml:space="preserve"> </w:t>
+      </w:r>
+      <w:proofErr w:type="gramStart"/>
+      <w:r>
+        <w:rPr>
+          <w:sz w:val="20"/>
+          <w:szCs w:val="20"/>
+        </w:rPr>
+        <w:t xml:space="preserve">functions </w:t>
       </w:r>
       <w:r>
         <w:rPr>
@@ -1088,6 +1208,7 @@
         </w:rPr>
         <w:t>;</w:t>
       </w:r>
+      <w:proofErr w:type="gramEnd"/>
     </w:p>
     <w:p>
       <w:pPr>
@@ -1163,6 +1284,7 @@
         </w:rPr>
         <w:t xml:space="preserve">___ </w:t>
       </w:r>
+      <w:proofErr w:type="gramStart"/>
       <w:r>
         <w:rPr>
           <w:sz w:val="20"/>
@@ -1182,7 +1304,15 @@
           <w:sz w:val="20"/>
           <w:szCs w:val="20"/>
         </w:rPr>
-        <w:t>None of the above criteria apply.</w:t>
+        <w:t>None</w:t>
+      </w:r>
+      <w:proofErr w:type="gramEnd"/>
+      <w:r>
+        <w:rPr>
+          <w:sz w:val="20"/>
+          <w:szCs w:val="20"/>
+        </w:rPr>
+        <w:t xml:space="preserve"> of the above criteria apply.</w:t>
       </w:r>
     </w:p>
     <w:p>
@@ -1214,6 +1344,8 @@
           <w:b/>
         </w:rPr>
       </w:pPr>
+      <w:proofErr w:type="spellStart"/>
+      <w:proofErr w:type="gramStart"/>
       <w:r>
         <w:rPr>
           <w:b/>
@@ -1224,21 +1356,15 @@
         <w:rPr>
           <w:b/>
         </w:rPr>
-        <w:t xml:space="preserve"> </w:t>
-      </w:r>
-      <w:proofErr w:type="spellStart"/>
-      <w:r>
-        <w:rPr>
-          <w:b/>
-        </w:rPr>
-        <w:t>Devarshi</w:t>
+        <w:t>Lionel</w:t>
       </w:r>
       <w:proofErr w:type="spellEnd"/>
-      <w:r>
-        <w:rPr>
-          <w:b/>
-        </w:rPr>
-        <w:t xml:space="preserve"> Shah</w:t>
+      <w:proofErr w:type="gramEnd"/>
+      <w:r>
+        <w:rPr>
+          <w:b/>
+        </w:rPr>
+        <w:t xml:space="preserve"> Hercot</w:t>
       </w:r>
       <w:r>
         <w:rPr>
@@ -1333,34 +1459,15 @@
           <w:b/>
         </w:rPr>
       </w:pPr>
-    </w:p>
-    <w:p>
-      <w:pPr>
-        <w:rPr>
-          <w:b/>
-        </w:rPr>
-      </w:pPr>
-      <w:r>
-        <w:rPr>
-          <w:b/>
-        </w:rPr>
-        <w:tab/>
-      </w:r>
-      <w:r>
-        <w:rPr>
-          <w:b/>
-        </w:rPr>
-        <w:tab/>
-      </w:r>
       <w:r>
         <w:rPr>
           <w:b/>
         </w:rPr>
         <w:drawing>
-          <wp:inline distT="0" distB="0" distL="0" distR="0" wp14:anchorId="769BA062" wp14:editId="4B64CB9C">
-            <wp:extent cx="1638300" cy="647700"/>
+          <wp:inline distT="0" distB="0" distL="0" distR="0" wp14:anchorId="52C3596E" wp14:editId="7D98B5E8">
+            <wp:extent cx="1499137" cy="1168593"/>
             <wp:effectExtent l="0" t="0" r="0" b="0"/>
-            <wp:docPr id="2" name="Picture 2" descr="A close up of a hanger&#10;&#10;Description automatically generated"/>
+            <wp:docPr id="3" name="Picture 3" descr="A picture containing text&#10;&#10;Description automatically generated"/>
             <wp:cNvGraphicFramePr>
               <a:graphicFrameLocks xmlns:a="http://schemas.openxmlformats.org/drawingml/2006/main" noChangeAspect="1"/>
             </wp:cNvGraphicFramePr>
@@ -1368,7 +1475,7 @@
               <a:graphicData uri="http://schemas.openxmlformats.org/drawingml/2006/picture">
                 <pic:pic xmlns:pic="http://schemas.openxmlformats.org/drawingml/2006/picture">
                   <pic:nvPicPr>
-                    <pic:cNvPr id="1" name=""/>
+                    <pic:cNvPr id="3" name="Picture 3" descr="A picture containing text&#10;&#10;Description automatically generated"/>
                     <pic:cNvPicPr/>
                   </pic:nvPicPr>
                   <pic:blipFill>
@@ -1380,7 +1487,7 @@
                   <pic:spPr>
                     <a:xfrm>
                       <a:off x="0" y="0"/>
-                      <a:ext cx="1638300" cy="647700"/>
+                      <a:ext cx="1535320" cy="1196798"/>
                     </a:xfrm>
                     <a:prstGeom prst="rect">
                       <a:avLst/>
@@ -1392,8 +1499,25 @@
           </wp:inline>
         </w:drawing>
       </w:r>
-      <w:bookmarkStart w:id="1" w:name="_GoBack"/>
-      <w:bookmarkEnd w:id="1"/>
+    </w:p>
+    <w:p>
+      <w:pPr>
+        <w:rPr>
+          <w:b/>
+        </w:rPr>
+      </w:pPr>
+      <w:r>
+        <w:rPr>
+          <w:b/>
+        </w:rPr>
+        <w:tab/>
+      </w:r>
+      <w:r>
+        <w:rPr>
+          <w:b/>
+        </w:rPr>
+        <w:tab/>
+      </w:r>
     </w:p>
     <w:p>
       <w:pPr>
@@ -1425,7 +1549,25 @@
         <w:rPr>
           <w:b/>
         </w:rPr>
-        <w:t>03/31/2020</w:t>
+        <w:t>10</w:t>
+      </w:r>
+      <w:r>
+        <w:rPr>
+          <w:b/>
+        </w:rPr>
+        <w:t>/</w:t>
+      </w:r>
+      <w:r>
+        <w:rPr>
+          <w:b/>
+        </w:rPr>
+        <w:t>1</w:t>
+      </w:r>
+      <w:r>
+        <w:rPr>
+          <w:b/>
+        </w:rPr>
+        <w:t>1/2020</w:t>
       </w:r>
     </w:p>
     <w:p>
@@ -1449,7 +1591,7 @@
 </file>
 
 <file path=word/endnotes.xml><?xml version="1.0" encoding="utf-8"?>
-<w:endnotes xmlns:wpc="http://schemas.microsoft.com/office/word/2010/wordprocessingCanvas" xmlns:cx="http://schemas.microsoft.com/office/drawing/2014/chartex" xmlns:cx1="http://schemas.microsoft.com/office/drawing/2015/9/8/chartex" xmlns:cx2="http://schemas.microsoft.com/office/drawing/2015/10/21/chartex" xmlns:cx3="http://schemas.microsoft.com/office/drawing/2016/5/9/chartex" xmlns:cx4="http://schemas.microsoft.com/office/drawing/2016/5/10/chartex" xmlns:cx5="http://schemas.microsoft.com/office/drawing/2016/5/11/chartex" xmlns:cx6="http://schemas.microsoft.com/office/drawing/2016/5/12/chartex" xmlns:cx7="http://schemas.microsoft.com/office/drawing/2016/5/13/chartex" xmlns:cx8="http://schemas.microsoft.com/office/drawing/2016/5/14/chartex" xmlns:mc="http://schemas.openxmlformats.org/markup-compatibility/2006" xmlns:aink="http://schemas.microsoft.com/office/drawing/2016/ink" xmlns:am3d="http://schemas.microsoft.com/office/drawing/2017/model3d" xmlns:o="urn:schemas-microsoft-com:office:office" xmlns:r="http://schemas.openxmlformats.org/officeDocument/2006/relationships" xmlns:m="http://schemas.openxmlformats.org/officeDocument/2006/math" xmlns:v="urn:schemas-microsoft-com:vml" xmlns:wp14="http://schemas.microsoft.com/office/word/2010/wordprocessingDrawing" xmlns:wp="http://schemas.openxmlformats.org/drawingml/2006/wordprocessingDrawing" xmlns:w10="urn:schemas-microsoft-com:office:word" xmlns:w="http://schemas.openxmlformats.org/wordprocessingml/2006/main" xmlns:w14="http://schemas.microsoft.com/office/word/2010/wordml" xmlns:w15="http://schemas.microsoft.com/office/word/2012/wordml" xmlns:w16cid="http://schemas.microsoft.com/office/word/2016/wordml/cid" xmlns:w16se="http://schemas.microsoft.com/office/word/2015/wordml/symex" xmlns:wpg="http://schemas.microsoft.com/office/word/2010/wordprocessingGroup" xmlns:wpi="http://schemas.microsoft.com/office/word/2010/wordprocessingInk" xmlns:wne="http://schemas.microsoft.com/office/word/2006/wordml" xmlns:wps="http://schemas.microsoft.com/office/word/2010/wordprocessingShape" mc:Ignorable="w14 w15 w16se w16cid wp14">
+<w:endnotes xmlns:wpc="http://schemas.microsoft.com/office/word/2010/wordprocessingCanvas" xmlns:cx="http://schemas.microsoft.com/office/drawing/2014/chartex" xmlns:cx1="http://schemas.microsoft.com/office/drawing/2015/9/8/chartex" xmlns:cx2="http://schemas.microsoft.com/office/drawing/2015/10/21/chartex" xmlns:cx3="http://schemas.microsoft.com/office/drawing/2016/5/9/chartex" xmlns:cx4="http://schemas.microsoft.com/office/drawing/2016/5/10/chartex" xmlns:cx5="http://schemas.microsoft.com/office/drawing/2016/5/11/chartex" xmlns:cx6="http://schemas.microsoft.com/office/drawing/2016/5/12/chartex" xmlns:cx7="http://schemas.microsoft.com/office/drawing/2016/5/13/chartex" xmlns:cx8="http://schemas.microsoft.com/office/drawing/2016/5/14/chartex" xmlns:mc="http://schemas.openxmlformats.org/markup-compatibility/2006" xmlns:aink="http://schemas.microsoft.com/office/drawing/2016/ink" xmlns:am3d="http://schemas.microsoft.com/office/drawing/2017/model3d" xmlns:o="urn:schemas-microsoft-com:office:office" xmlns:r="http://schemas.openxmlformats.org/officeDocument/2006/relationships" xmlns:m="http://schemas.openxmlformats.org/officeDocument/2006/math" xmlns:v="urn:schemas-microsoft-com:vml" xmlns:wp14="http://schemas.microsoft.com/office/word/2010/wordprocessingDrawing" xmlns:wp="http://schemas.openxmlformats.org/drawingml/2006/wordprocessingDrawing" xmlns:w10="urn:schemas-microsoft-com:office:word" xmlns:w="http://schemas.openxmlformats.org/wordprocessingml/2006/main" xmlns:w14="http://schemas.microsoft.com/office/word/2010/wordml" xmlns:w15="http://schemas.microsoft.com/office/word/2012/wordml" xmlns:w16cex="http://schemas.microsoft.com/office/word/2018/wordml/cex" xmlns:w16cid="http://schemas.microsoft.com/office/word/2016/wordml/cid" xmlns:w16="http://schemas.microsoft.com/office/word/2018/wordml" xmlns:w16se="http://schemas.microsoft.com/office/word/2015/wordml/symex" xmlns:wpg="http://schemas.microsoft.com/office/word/2010/wordprocessingGroup" xmlns:wpi="http://schemas.microsoft.com/office/word/2010/wordprocessingInk" xmlns:wne="http://schemas.microsoft.com/office/word/2006/wordml" xmlns:wps="http://schemas.microsoft.com/office/word/2010/wordprocessingShape" mc:Ignorable="w14 w15 w16se w16cid w16 w16cex wp14">
   <w:endnote w:type="separator" w:id="-1">
     <w:p>
       <w:r>
@@ -1468,7 +1610,7 @@
 </file>
 
 <file path=word/footer1.xml><?xml version="1.0" encoding="utf-8"?>
-<w:ftr xmlns:wpc="http://schemas.microsoft.com/office/word/2010/wordprocessingCanvas" xmlns:cx="http://schemas.microsoft.com/office/drawing/2014/chartex" xmlns:cx1="http://schemas.microsoft.com/office/drawing/2015/9/8/chartex" xmlns:cx2="http://schemas.microsoft.com/office/drawing/2015/10/21/chartex" xmlns:cx3="http://schemas.microsoft.com/office/drawing/2016/5/9/chartex" xmlns:cx4="http://schemas.microsoft.com/office/drawing/2016/5/10/chartex" xmlns:cx5="http://schemas.microsoft.com/office/drawing/2016/5/11/chartex" xmlns:cx6="http://schemas.microsoft.com/office/drawing/2016/5/12/chartex" xmlns:cx7="http://schemas.microsoft.com/office/drawing/2016/5/13/chartex" xmlns:cx8="http://schemas.microsoft.com/office/drawing/2016/5/14/chartex" xmlns:mc="http://schemas.openxmlformats.org/markup-compatibility/2006" xmlns:aink="http://schemas.microsoft.com/office/drawing/2016/ink" xmlns:am3d="http://schemas.microsoft.com/office/drawing/2017/model3d" xmlns:o="urn:schemas-microsoft-com:office:office" xmlns:r="http://schemas.openxmlformats.org/officeDocument/2006/relationships" xmlns:m="http://schemas.openxmlformats.org/officeDocument/2006/math" xmlns:v="urn:schemas-microsoft-com:vml" xmlns:wp14="http://schemas.microsoft.com/office/word/2010/wordprocessingDrawing" xmlns:wp="http://schemas.openxmlformats.org/drawingml/2006/wordprocessingDrawing" xmlns:w10="urn:schemas-microsoft-com:office:word" xmlns:w="http://schemas.openxmlformats.org/wordprocessingml/2006/main" xmlns:w14="http://schemas.microsoft.com/office/word/2010/wordml" xmlns:w15="http://schemas.microsoft.com/office/word/2012/wordml" xmlns:w16cid="http://schemas.microsoft.com/office/word/2016/wordml/cid" xmlns:w16se="http://schemas.microsoft.com/office/word/2015/wordml/symex" xmlns:wpg="http://schemas.microsoft.com/office/word/2010/wordprocessingGroup" xmlns:wpi="http://schemas.microsoft.com/office/word/2010/wordprocessingInk" xmlns:wne="http://schemas.microsoft.com/office/word/2006/wordml" xmlns:wps="http://schemas.microsoft.com/office/word/2010/wordprocessingShape" mc:Ignorable="w14 w15 w16se w16cid wp14">
+<w:ftr xmlns:wpc="http://schemas.microsoft.com/office/word/2010/wordprocessingCanvas" xmlns:cx="http://schemas.microsoft.com/office/drawing/2014/chartex" xmlns:cx1="http://schemas.microsoft.com/office/drawing/2015/9/8/chartex" xmlns:cx2="http://schemas.microsoft.com/office/drawing/2015/10/21/chartex" xmlns:cx3="http://schemas.microsoft.com/office/drawing/2016/5/9/chartex" xmlns:cx4="http://schemas.microsoft.com/office/drawing/2016/5/10/chartex" xmlns:cx5="http://schemas.microsoft.com/office/drawing/2016/5/11/chartex" xmlns:cx6="http://schemas.microsoft.com/office/drawing/2016/5/12/chartex" xmlns:cx7="http://schemas.microsoft.com/office/drawing/2016/5/13/chartex" xmlns:cx8="http://schemas.microsoft.com/office/drawing/2016/5/14/chartex" xmlns:mc="http://schemas.openxmlformats.org/markup-compatibility/2006" xmlns:aink="http://schemas.microsoft.com/office/drawing/2016/ink" xmlns:am3d="http://schemas.microsoft.com/office/drawing/2017/model3d" xmlns:o="urn:schemas-microsoft-com:office:office" xmlns:r="http://schemas.openxmlformats.org/officeDocument/2006/relationships" xmlns:m="http://schemas.openxmlformats.org/officeDocument/2006/math" xmlns:v="urn:schemas-microsoft-com:vml" xmlns:wp14="http://schemas.microsoft.com/office/word/2010/wordprocessingDrawing" xmlns:wp="http://schemas.openxmlformats.org/drawingml/2006/wordprocessingDrawing" xmlns:w10="urn:schemas-microsoft-com:office:word" xmlns:w="http://schemas.openxmlformats.org/wordprocessingml/2006/main" xmlns:w14="http://schemas.microsoft.com/office/word/2010/wordml" xmlns:w15="http://schemas.microsoft.com/office/word/2012/wordml" xmlns:w16cex="http://schemas.microsoft.com/office/word/2018/wordml/cex" xmlns:w16cid="http://schemas.microsoft.com/office/word/2016/wordml/cid" xmlns:w16="http://schemas.microsoft.com/office/word/2018/wordml" xmlns:w16se="http://schemas.microsoft.com/office/word/2015/wordml/symex" xmlns:wpg="http://schemas.microsoft.com/office/word/2010/wordprocessingGroup" xmlns:wpi="http://schemas.microsoft.com/office/word/2010/wordprocessingInk" xmlns:wne="http://schemas.microsoft.com/office/word/2006/wordml" xmlns:wps="http://schemas.microsoft.com/office/word/2010/wordprocessingShape" mc:Ignorable="w14 w15 w16se w16cid w16 w16cex wp14">
   <w:p>
     <w:pPr>
       <w:pStyle w:val="Footer"/>
@@ -1492,7 +1634,7 @@
 </file>
 
 <file path=word/footnotes.xml><?xml version="1.0" encoding="utf-8"?>
-<w:footnotes xmlns:wpc="http://schemas.microsoft.com/office/word/2010/wordprocessingCanvas" xmlns:cx="http://schemas.microsoft.com/office/drawing/2014/chartex" xmlns:cx1="http://schemas.microsoft.com/office/drawing/2015/9/8/chartex" xmlns:cx2="http://schemas.microsoft.com/office/drawing/2015/10/21/chartex" xmlns:cx3="http://schemas.microsoft.com/office/drawing/2016/5/9/chartex" xmlns:cx4="http://schemas.microsoft.com/office/drawing/2016/5/10/chartex" xmlns:cx5="http://schemas.microsoft.com/office/drawing/2016/5/11/chartex" xmlns:cx6="http://schemas.microsoft.com/office/drawing/2016/5/12/chartex" xmlns:cx7="http://schemas.microsoft.com/office/drawing/2016/5/13/chartex" xmlns:cx8="http://schemas.microsoft.com/office/drawing/2016/5/14/chartex" xmlns:mc="http://schemas.openxmlformats.org/markup-compatibility/2006" xmlns:aink="http://schemas.microsoft.com/office/drawing/2016/ink" xmlns:am3d="http://schemas.microsoft.com/office/drawing/2017/model3d" xmlns:o="urn:schemas-microsoft-com:office:office" xmlns:r="http://schemas.openxmlformats.org/officeDocument/2006/relationships" xmlns:m="http://schemas.openxmlformats.org/officeDocument/2006/math" xmlns:v="urn:schemas-microsoft-com:vml" xmlns:wp14="http://schemas.microsoft.com/office/word/2010/wordprocessingDrawing" xmlns:wp="http://schemas.openxmlformats.org/drawingml/2006/wordprocessingDrawing" xmlns:w10="urn:schemas-microsoft-com:office:word" xmlns:w="http://schemas.openxmlformats.org/wordprocessingml/2006/main" xmlns:w14="http://schemas.microsoft.com/office/word/2010/wordml" xmlns:w15="http://schemas.microsoft.com/office/word/2012/wordml" xmlns:w16cid="http://schemas.microsoft.com/office/word/2016/wordml/cid" xmlns:w16se="http://schemas.microsoft.com/office/word/2015/wordml/symex" xmlns:wpg="http://schemas.microsoft.com/office/word/2010/wordprocessingGroup" xmlns:wpi="http://schemas.microsoft.com/office/word/2010/wordprocessingInk" xmlns:wne="http://schemas.microsoft.com/office/word/2006/wordml" xmlns:wps="http://schemas.microsoft.com/office/word/2010/wordprocessingShape" mc:Ignorable="w14 w15 w16se w16cid wp14">
+<w:footnotes xmlns:wpc="http://schemas.microsoft.com/office/word/2010/wordprocessingCanvas" xmlns:cx="http://schemas.microsoft.com/office/drawing/2014/chartex" xmlns:cx1="http://schemas.microsoft.com/office/drawing/2015/9/8/chartex" xmlns:cx2="http://schemas.microsoft.com/office/drawing/2015/10/21/chartex" xmlns:cx3="http://schemas.microsoft.com/office/drawing/2016/5/9/chartex" xmlns:cx4="http://schemas.microsoft.com/office/drawing/2016/5/10/chartex" xmlns:cx5="http://schemas.microsoft.com/office/drawing/2016/5/11/chartex" xmlns:cx6="http://schemas.microsoft.com/office/drawing/2016/5/12/chartex" xmlns:cx7="http://schemas.microsoft.com/office/drawing/2016/5/13/chartex" xmlns:cx8="http://schemas.microsoft.com/office/drawing/2016/5/14/chartex" xmlns:mc="http://schemas.openxmlformats.org/markup-compatibility/2006" xmlns:aink="http://schemas.microsoft.com/office/drawing/2016/ink" xmlns:am3d="http://schemas.microsoft.com/office/drawing/2017/model3d" xmlns:o="urn:schemas-microsoft-com:office:office" xmlns:r="http://schemas.openxmlformats.org/officeDocument/2006/relationships" xmlns:m="http://schemas.openxmlformats.org/officeDocument/2006/math" xmlns:v="urn:schemas-microsoft-com:vml" xmlns:wp14="http://schemas.microsoft.com/office/word/2010/wordprocessingDrawing" xmlns:wp="http://schemas.openxmlformats.org/drawingml/2006/wordprocessingDrawing" xmlns:w10="urn:schemas-microsoft-com:office:word" xmlns:w="http://schemas.openxmlformats.org/wordprocessingml/2006/main" xmlns:w14="http://schemas.microsoft.com/office/word/2010/wordml" xmlns:w15="http://schemas.microsoft.com/office/word/2012/wordml" xmlns:w16cex="http://schemas.microsoft.com/office/word/2018/wordml/cex" xmlns:w16cid="http://schemas.microsoft.com/office/word/2016/wordml/cid" xmlns:w16="http://schemas.microsoft.com/office/word/2018/wordml" xmlns:w16se="http://schemas.microsoft.com/office/word/2015/wordml/symex" xmlns:wpg="http://schemas.microsoft.com/office/word/2010/wordprocessingGroup" xmlns:wpi="http://schemas.microsoft.com/office/word/2010/wordprocessingInk" xmlns:wne="http://schemas.microsoft.com/office/word/2006/wordml" xmlns:wps="http://schemas.microsoft.com/office/word/2010/wordprocessingShape" mc:Ignorable="w14 w15 w16se w16cid w16 w16cex wp14">
   <w:footnote w:type="separator" w:id="-1">
     <w:p>
       <w:r>
@@ -1511,7 +1653,7 @@
 </file>
 
 <file path=word/header1.xml><?xml version="1.0" encoding="utf-8"?>
-<w:hdr xmlns:wpc="http://schemas.microsoft.com/office/word/2010/wordprocessingCanvas" xmlns:cx="http://schemas.microsoft.com/office/drawing/2014/chartex" xmlns:cx1="http://schemas.microsoft.com/office/drawing/2015/9/8/chartex" xmlns:cx2="http://schemas.microsoft.com/office/drawing/2015/10/21/chartex" xmlns:cx3="http://schemas.microsoft.com/office/drawing/2016/5/9/chartex" xmlns:cx4="http://schemas.microsoft.com/office/drawing/2016/5/10/chartex" xmlns:cx5="http://schemas.microsoft.com/office/drawing/2016/5/11/chartex" xmlns:cx6="http://schemas.microsoft.com/office/drawing/2016/5/12/chartex" xmlns:cx7="http://schemas.microsoft.com/office/drawing/2016/5/13/chartex" xmlns:cx8="http://schemas.microsoft.com/office/drawing/2016/5/14/chartex" xmlns:mc="http://schemas.openxmlformats.org/markup-compatibility/2006" xmlns:aink="http://schemas.microsoft.com/office/drawing/2016/ink" xmlns:am3d="http://schemas.microsoft.com/office/drawing/2017/model3d" xmlns:o="urn:schemas-microsoft-com:office:office" xmlns:r="http://schemas.openxmlformats.org/officeDocument/2006/relationships" xmlns:m="http://schemas.openxmlformats.org/officeDocument/2006/math" xmlns:v="urn:schemas-microsoft-com:vml" xmlns:wp14="http://schemas.microsoft.com/office/word/2010/wordprocessingDrawing" xmlns:wp="http://schemas.openxmlformats.org/drawingml/2006/wordprocessingDrawing" xmlns:w10="urn:schemas-microsoft-com:office:word" xmlns:w="http://schemas.openxmlformats.org/wordprocessingml/2006/main" xmlns:w14="http://schemas.microsoft.com/office/word/2010/wordml" xmlns:w15="http://schemas.microsoft.com/office/word/2012/wordml" xmlns:w16cid="http://schemas.microsoft.com/office/word/2016/wordml/cid" xmlns:w16se="http://schemas.microsoft.com/office/word/2015/wordml/symex" xmlns:wpg="http://schemas.microsoft.com/office/word/2010/wordprocessingGroup" xmlns:wpi="http://schemas.microsoft.com/office/word/2010/wordprocessingInk" xmlns:wne="http://schemas.microsoft.com/office/word/2006/wordml" xmlns:wps="http://schemas.microsoft.com/office/word/2010/wordprocessingShape" mc:Ignorable="w14 w15 w16se w16cid wp14">
+<w:hdr xmlns:wpc="http://schemas.microsoft.com/office/word/2010/wordprocessingCanvas" xmlns:cx="http://schemas.microsoft.com/office/drawing/2014/chartex" xmlns:cx1="http://schemas.microsoft.com/office/drawing/2015/9/8/chartex" xmlns:cx2="http://schemas.microsoft.com/office/drawing/2015/10/21/chartex" xmlns:cx3="http://schemas.microsoft.com/office/drawing/2016/5/9/chartex" xmlns:cx4="http://schemas.microsoft.com/office/drawing/2016/5/10/chartex" xmlns:cx5="http://schemas.microsoft.com/office/drawing/2016/5/11/chartex" xmlns:cx6="http://schemas.microsoft.com/office/drawing/2016/5/12/chartex" xmlns:cx7="http://schemas.microsoft.com/office/drawing/2016/5/13/chartex" xmlns:cx8="http://schemas.microsoft.com/office/drawing/2016/5/14/chartex" xmlns:mc="http://schemas.openxmlformats.org/markup-compatibility/2006" xmlns:aink="http://schemas.microsoft.com/office/drawing/2016/ink" xmlns:am3d="http://schemas.microsoft.com/office/drawing/2017/model3d" xmlns:o="urn:schemas-microsoft-com:office:office" xmlns:r="http://schemas.openxmlformats.org/officeDocument/2006/relationships" xmlns:m="http://schemas.openxmlformats.org/officeDocument/2006/math" xmlns:v="urn:schemas-microsoft-com:vml" xmlns:wp14="http://schemas.microsoft.com/office/word/2010/wordprocessingDrawing" xmlns:wp="http://schemas.openxmlformats.org/drawingml/2006/wordprocessingDrawing" xmlns:w10="urn:schemas-microsoft-com:office:word" xmlns:w="http://schemas.openxmlformats.org/wordprocessingml/2006/main" xmlns:w14="http://schemas.microsoft.com/office/word/2010/wordml" xmlns:w15="http://schemas.microsoft.com/office/word/2012/wordml" xmlns:w16cex="http://schemas.microsoft.com/office/word/2018/wordml/cex" xmlns:w16cid="http://schemas.microsoft.com/office/word/2016/wordml/cid" xmlns:w16="http://schemas.microsoft.com/office/word/2018/wordml" xmlns:w16se="http://schemas.microsoft.com/office/word/2015/wordml/symex" xmlns:wpg="http://schemas.microsoft.com/office/word/2010/wordprocessingGroup" xmlns:wpi="http://schemas.microsoft.com/office/word/2010/wordprocessingInk" xmlns:wne="http://schemas.microsoft.com/office/word/2006/wordml" xmlns:wps="http://schemas.microsoft.com/office/word/2010/wordprocessingShape" mc:Ignorable="w14 w15 w16se w16cid w16 w16cex wp14">
   <w:p>
     <w:pPr>
       <w:pStyle w:val="Header"/>
@@ -1572,7 +1714,7 @@
 </file>
 
 <file path=word/numbering.xml><?xml version="1.0" encoding="utf-8"?>
-<w:numbering xmlns:wpc="http://schemas.microsoft.com/office/word/2010/wordprocessingCanvas" xmlns:cx="http://schemas.microsoft.com/office/drawing/2014/chartex" xmlns:cx1="http://schemas.microsoft.com/office/drawing/2015/9/8/chartex" xmlns:cx2="http://schemas.microsoft.com/office/drawing/2015/10/21/chartex" xmlns:cx3="http://schemas.microsoft.com/office/drawing/2016/5/9/chartex" xmlns:cx4="http://schemas.microsoft.com/office/drawing/2016/5/10/chartex" xmlns:cx5="http://schemas.microsoft.com/office/drawing/2016/5/11/chartex" xmlns:cx6="http://schemas.microsoft.com/office/drawing/2016/5/12/chartex" xmlns:cx7="http://schemas.microsoft.com/office/drawing/2016/5/13/chartex" xmlns:cx8="http://schemas.microsoft.com/office/drawing/2016/5/14/chartex" xmlns:mc="http://schemas.openxmlformats.org/markup-compatibility/2006" xmlns:aink="http://schemas.microsoft.com/office/drawing/2016/ink" xmlns:am3d="http://schemas.microsoft.com/office/drawing/2017/model3d" xmlns:o="urn:schemas-microsoft-com:office:office" xmlns:r="http://schemas.openxmlformats.org/officeDocument/2006/relationships" xmlns:m="http://schemas.openxmlformats.org/officeDocument/2006/math" xmlns:v="urn:schemas-microsoft-com:vml" xmlns:wp14="http://schemas.microsoft.com/office/word/2010/wordprocessingDrawing" xmlns:wp="http://schemas.openxmlformats.org/drawingml/2006/wordprocessingDrawing" xmlns:w10="urn:schemas-microsoft-com:office:word" xmlns:w="http://schemas.openxmlformats.org/wordprocessingml/2006/main" xmlns:w14="http://schemas.microsoft.com/office/word/2010/wordml" xmlns:w15="http://schemas.microsoft.com/office/word/2012/wordml" xmlns:w16cid="http://schemas.microsoft.com/office/word/2016/wordml/cid" xmlns:w16se="http://schemas.microsoft.com/office/word/2015/wordml/symex" xmlns:wpg="http://schemas.microsoft.com/office/word/2010/wordprocessingGroup" xmlns:wpi="http://schemas.microsoft.com/office/word/2010/wordprocessingInk" xmlns:wne="http://schemas.microsoft.com/office/word/2006/wordml" xmlns:wps="http://schemas.microsoft.com/office/word/2010/wordprocessingShape" mc:Ignorable="w14 w15 w16se w16cid wp14">
+<w:numbering xmlns:wpc="http://schemas.microsoft.com/office/word/2010/wordprocessingCanvas" xmlns:cx="http://schemas.microsoft.com/office/drawing/2014/chartex" xmlns:cx1="http://schemas.microsoft.com/office/drawing/2015/9/8/chartex" xmlns:cx2="http://schemas.microsoft.com/office/drawing/2015/10/21/chartex" xmlns:cx3="http://schemas.microsoft.com/office/drawing/2016/5/9/chartex" xmlns:cx4="http://schemas.microsoft.com/office/drawing/2016/5/10/chartex" xmlns:cx5="http://schemas.microsoft.com/office/drawing/2016/5/11/chartex" xmlns:cx6="http://schemas.microsoft.com/office/drawing/2016/5/12/chartex" xmlns:cx7="http://schemas.microsoft.com/office/drawing/2016/5/13/chartex" xmlns:cx8="http://schemas.microsoft.com/office/drawing/2016/5/14/chartex" xmlns:mc="http://schemas.openxmlformats.org/markup-compatibility/2006" xmlns:aink="http://schemas.microsoft.com/office/drawing/2016/ink" xmlns:am3d="http://schemas.microsoft.com/office/drawing/2017/model3d" xmlns:o="urn:schemas-microsoft-com:office:office" xmlns:r="http://schemas.openxmlformats.org/officeDocument/2006/relationships" xmlns:m="http://schemas.openxmlformats.org/officeDocument/2006/math" xmlns:v="urn:schemas-microsoft-com:vml" xmlns:wp14="http://schemas.microsoft.com/office/word/2010/wordprocessingDrawing" xmlns:wp="http://schemas.openxmlformats.org/drawingml/2006/wordprocessingDrawing" xmlns:w10="urn:schemas-microsoft-com:office:word" xmlns:w="http://schemas.openxmlformats.org/wordprocessingml/2006/main" xmlns:w14="http://schemas.microsoft.com/office/word/2010/wordml" xmlns:w15="http://schemas.microsoft.com/office/word/2012/wordml" xmlns:w16cex="http://schemas.microsoft.com/office/word/2018/wordml/cex" xmlns:w16cid="http://schemas.microsoft.com/office/word/2016/wordml/cid" xmlns:w16="http://schemas.microsoft.com/office/word/2018/wordml" xmlns:w16se="http://schemas.microsoft.com/office/word/2015/wordml/symex" xmlns:wpg="http://schemas.microsoft.com/office/word/2010/wordprocessingGroup" xmlns:wpi="http://schemas.microsoft.com/office/word/2010/wordprocessingInk" xmlns:wne="http://schemas.microsoft.com/office/word/2006/wordml" xmlns:wps="http://schemas.microsoft.com/office/word/2010/wordprocessingShape" mc:Ignorable="w14 w15 w16se w16cid w16 w16cex wp14">
   <w:abstractNum w:abstractNumId="0" w15:restartNumberingAfterBreak="0">
     <w:nsid w:val="00000001"/>
     <w:multiLevelType w:val="multilevel"/>
@@ -1879,7 +2021,7 @@
 </file>
 
 <file path=word/styles.xml><?xml version="1.0" encoding="utf-8"?>
-<w:styles xmlns:mc="http://schemas.openxmlformats.org/markup-compatibility/2006" xmlns:r="http://schemas.openxmlformats.org/officeDocument/2006/relationships" xmlns:w="http://schemas.openxmlformats.org/wordprocessingml/2006/main" xmlns:w14="http://schemas.microsoft.com/office/word/2010/wordml" xmlns:w15="http://schemas.microsoft.com/office/word/2012/wordml" xmlns:w16cid="http://schemas.microsoft.com/office/word/2016/wordml/cid" xmlns:w16se="http://schemas.microsoft.com/office/word/2015/wordml/symex" mc:Ignorable="w14 w15 w16se w16cid">
+<w:styles xmlns:mc="http://schemas.openxmlformats.org/markup-compatibility/2006" xmlns:r="http://schemas.openxmlformats.org/officeDocument/2006/relationships" xmlns:w="http://schemas.openxmlformats.org/wordprocessingml/2006/main" xmlns:w14="http://schemas.microsoft.com/office/word/2010/wordml" xmlns:w15="http://schemas.microsoft.com/office/word/2012/wordml" xmlns:w16cex="http://schemas.microsoft.com/office/word/2018/wordml/cex" xmlns:w16cid="http://schemas.microsoft.com/office/word/2016/wordml/cid" xmlns:w16="http://schemas.microsoft.com/office/word/2018/wordml" xmlns:w16se="http://schemas.microsoft.com/office/word/2015/wordml/symex" mc:Ignorable="w14 w15 w16se w16cid w16 w16cex">
   <w:docDefaults>
     <w:rPrDefault>
       <w:rPr>

</xml_diff>

<commit_message>
Updated the code with non admin permissions
</commit_message>
<xml_diff>
--- a/ConsulExtension/Legal/Cisco_App_Center_Export_Compliance_Questionnaire.docx
+++ b/ConsulExtension/Legal/Cisco_App_Center_Export_Compliance_Questionnaire.docx
@@ -1,6 +1,6 @@
 
 <file path=word/document.xml><?xml version="1.0" encoding="utf-8"?>
-<w:document xmlns:wpc="http://schemas.microsoft.com/office/word/2010/wordprocessingCanvas" xmlns:cx="http://schemas.microsoft.com/office/drawing/2014/chartex" xmlns:cx1="http://schemas.microsoft.com/office/drawing/2015/9/8/chartex" xmlns:cx2="http://schemas.microsoft.com/office/drawing/2015/10/21/chartex" xmlns:cx3="http://schemas.microsoft.com/office/drawing/2016/5/9/chartex" xmlns:cx4="http://schemas.microsoft.com/office/drawing/2016/5/10/chartex" xmlns:cx5="http://schemas.microsoft.com/office/drawing/2016/5/11/chartex" xmlns:cx6="http://schemas.microsoft.com/office/drawing/2016/5/12/chartex" xmlns:cx7="http://schemas.microsoft.com/office/drawing/2016/5/13/chartex" xmlns:cx8="http://schemas.microsoft.com/office/drawing/2016/5/14/chartex" xmlns:mc="http://schemas.openxmlformats.org/markup-compatibility/2006" xmlns:aink="http://schemas.microsoft.com/office/drawing/2016/ink" xmlns:am3d="http://schemas.microsoft.com/office/drawing/2017/model3d" xmlns:o="urn:schemas-microsoft-com:office:office" xmlns:r="http://schemas.openxmlformats.org/officeDocument/2006/relationships" xmlns:m="http://schemas.openxmlformats.org/officeDocument/2006/math" xmlns:v="urn:schemas-microsoft-com:vml" xmlns:wp14="http://schemas.microsoft.com/office/word/2010/wordprocessingDrawing" xmlns:wp="http://schemas.openxmlformats.org/drawingml/2006/wordprocessingDrawing" xmlns:w10="urn:schemas-microsoft-com:office:word" xmlns:w="http://schemas.openxmlformats.org/wordprocessingml/2006/main" xmlns:w14="http://schemas.microsoft.com/office/word/2010/wordml" xmlns:w15="http://schemas.microsoft.com/office/word/2012/wordml" xmlns:w16cid="http://schemas.microsoft.com/office/word/2016/wordml/cid" xmlns:w16se="http://schemas.microsoft.com/office/word/2015/wordml/symex" xmlns:wpg="http://schemas.microsoft.com/office/word/2010/wordprocessingGroup" xmlns:wpi="http://schemas.microsoft.com/office/word/2010/wordprocessingInk" xmlns:wne="http://schemas.microsoft.com/office/word/2006/wordml" xmlns:wps="http://schemas.microsoft.com/office/word/2010/wordprocessingShape" mc:Ignorable="w14 w15 w16se w16cid wp14">
+<w:document xmlns:wpc="http://schemas.microsoft.com/office/word/2010/wordprocessingCanvas" xmlns:cx="http://schemas.microsoft.com/office/drawing/2014/chartex" xmlns:cx1="http://schemas.microsoft.com/office/drawing/2015/9/8/chartex" xmlns:cx2="http://schemas.microsoft.com/office/drawing/2015/10/21/chartex" xmlns:cx3="http://schemas.microsoft.com/office/drawing/2016/5/9/chartex" xmlns:cx4="http://schemas.microsoft.com/office/drawing/2016/5/10/chartex" xmlns:cx5="http://schemas.microsoft.com/office/drawing/2016/5/11/chartex" xmlns:cx6="http://schemas.microsoft.com/office/drawing/2016/5/12/chartex" xmlns:cx7="http://schemas.microsoft.com/office/drawing/2016/5/13/chartex" xmlns:cx8="http://schemas.microsoft.com/office/drawing/2016/5/14/chartex" xmlns:mc="http://schemas.openxmlformats.org/markup-compatibility/2006" xmlns:aink="http://schemas.microsoft.com/office/drawing/2016/ink" xmlns:am3d="http://schemas.microsoft.com/office/drawing/2017/model3d" xmlns:o="urn:schemas-microsoft-com:office:office" xmlns:r="http://schemas.openxmlformats.org/officeDocument/2006/relationships" xmlns:m="http://schemas.openxmlformats.org/officeDocument/2006/math" xmlns:v="urn:schemas-microsoft-com:vml" xmlns:wp14="http://schemas.microsoft.com/office/word/2010/wordprocessingDrawing" xmlns:wp="http://schemas.openxmlformats.org/drawingml/2006/wordprocessingDrawing" xmlns:w10="urn:schemas-microsoft-com:office:word" xmlns:w="http://schemas.openxmlformats.org/wordprocessingml/2006/main" xmlns:w14="http://schemas.microsoft.com/office/word/2010/wordml" xmlns:w15="http://schemas.microsoft.com/office/word/2012/wordml" xmlns:w16cex="http://schemas.microsoft.com/office/word/2018/wordml/cex" xmlns:w16cid="http://schemas.microsoft.com/office/word/2016/wordml/cid" xmlns:w16="http://schemas.microsoft.com/office/word/2018/wordml" xmlns:w16se="http://schemas.microsoft.com/office/word/2015/wordml/symex" xmlns:wpg="http://schemas.microsoft.com/office/word/2010/wordprocessingGroup" xmlns:wpi="http://schemas.microsoft.com/office/word/2010/wordprocessingInk" xmlns:wne="http://schemas.microsoft.com/office/word/2006/wordml" xmlns:wps="http://schemas.microsoft.com/office/word/2010/wordprocessingShape" mc:Ignorable="w14 w15 w16se w16cid w16 w16cex wp14">
   <w:body>
     <w:p>
       <w:pPr>
@@ -86,16 +86,8 @@
           <w:numId w:val="0"/>
         </w:numPr>
       </w:pPr>
-      <w:proofErr w:type="spellStart"/>
-      <w:r>
-        <w:t>Devarshi</w:t>
-      </w:r>
-      <w:proofErr w:type="spellEnd"/>
-      <w:r>
-        <w:t xml:space="preserve"> Shah</w:t>
-      </w:r>
-      <w:r>
-        <w:tab/>
+      <w:r>
+        <w:t>Lionel Hercot</w:t>
       </w:r>
     </w:p>
     <w:p>
@@ -165,7 +157,7 @@
         <w:rPr>
           <w:b/>
         </w:rPr>
-        <w:t>408-527-3422</w:t>
+        <w:t>408 525 4824</w:t>
       </w:r>
     </w:p>
     <w:p>
@@ -175,6 +167,12 @@
           <w:b/>
         </w:rPr>
       </w:pPr>
+      <w:r>
+        <w:rPr>
+          <w:b/>
+        </w:rPr>
+        <w:t>Contact Email address:</w:t>
+      </w:r>
     </w:p>
     <w:p>
       <w:pPr>
@@ -187,7 +185,13 @@
         <w:rPr>
           <w:b/>
         </w:rPr>
-        <w:t>Contact Email address:</w:t>
+        <w:t>lhercot</w:t>
+      </w:r>
+      <w:r>
+        <w:rPr>
+          <w:b/>
+        </w:rPr>
+        <w:t>@cisco.com</w:t>
       </w:r>
     </w:p>
     <w:p>
@@ -197,26 +201,12 @@
           <w:b/>
         </w:rPr>
       </w:pPr>
-      <w:r>
-        <w:rPr>
-          <w:b/>
-        </w:rPr>
-        <w:t>devarsha@cisco.com</w:t>
-      </w:r>
     </w:p>
     <w:p>
       <w:pPr>
         <w:pStyle w:val="BodyText"/>
         <w:rPr>
           <w:b/>
-        </w:rPr>
-      </w:pPr>
-    </w:p>
-    <w:p>
-      <w:pPr>
-        <w:pStyle w:val="BodyText"/>
-        <w:rPr>
-          <w:b/>
           <w:i/>
         </w:rPr>
       </w:pPr>
@@ -239,8 +229,17 @@
           <w:b/>
           <w:i/>
         </w:rPr>
-        <w:t xml:space="preserve">  The filled out form with your responses needs to be part of your app submission package. ]</w:t>
-      </w:r>
+        <w:t xml:space="preserve">  The filled out form with your responses needs to be part of your app submission package</w:t>
+      </w:r>
+      <w:proofErr w:type="gramStart"/>
+      <w:r>
+        <w:rPr>
+          <w:b/>
+          <w:i/>
+        </w:rPr>
+        <w:t>. ]</w:t>
+      </w:r>
+      <w:proofErr w:type="gramEnd"/>
     </w:p>
     <w:p>
       <w:pPr>
@@ -371,7 +370,7 @@
           <w:i/>
           <w:sz w:val="20"/>
         </w:rPr>
-        <w:t>NO</w:t>
+        <w:t>YES</w:t>
       </w:r>
     </w:p>
     <w:p>
@@ -417,7 +416,7 @@
           <w:rFonts w:ascii="Times New Roman" w:hAnsi="Times New Roman"/>
           <w:sz w:val="20"/>
         </w:rPr>
-        <w:t>NO</w:t>
+        <w:t xml:space="preserve"> YES</w:t>
       </w:r>
     </w:p>
     <w:p>
@@ -627,7 +626,7 @@
           <w:color w:val="auto"/>
           <w:sz w:val="20"/>
         </w:rPr>
-        <w:t xml:space="preserve">__Blob Field </w:t>
+        <w:t>__</w:t>
       </w:r>
       <w:r>
         <w:rPr>
@@ -635,7 +634,7 @@
           <w:color w:val="auto"/>
           <w:sz w:val="20"/>
         </w:rPr>
-        <w:t>_________________________________________________</w:t>
+        <w:t>Use HTTPS to access other systems data</w:t>
       </w:r>
       <w:r>
         <w:rPr>
@@ -643,6 +642,22 @@
           <w:color w:val="auto"/>
           <w:sz w:val="20"/>
         </w:rPr>
+        <w:t xml:space="preserve"> </w:t>
+      </w:r>
+      <w:r>
+        <w:rPr>
+          <w:rFonts w:ascii="Times New Roman" w:eastAsia="Times New Roman" w:hAnsi="Times New Roman"/>
+          <w:color w:val="auto"/>
+          <w:sz w:val="20"/>
+        </w:rPr>
+        <w:t>_________________________________________________</w:t>
+      </w:r>
+      <w:r>
+        <w:rPr>
+          <w:rFonts w:ascii="Times New Roman" w:eastAsia="Times New Roman" w:hAnsi="Times New Roman"/>
+          <w:color w:val="auto"/>
+          <w:sz w:val="20"/>
+        </w:rPr>
         <w:br/>
       </w:r>
     </w:p>
@@ -697,7 +712,24 @@
           <w:sz w:val="20"/>
           <w:szCs w:val="20"/>
         </w:rPr>
-        <w:t>______  A) App that provides or performs “</w:t>
+        <w:lastRenderedPageBreak/>
+        <w:t>_____</w:t>
+      </w:r>
+      <w:proofErr w:type="gramStart"/>
+      <w:r>
+        <w:rPr>
+          <w:sz w:val="20"/>
+          <w:szCs w:val="20"/>
+        </w:rPr>
+        <w:t>_  A</w:t>
+      </w:r>
+      <w:proofErr w:type="gramEnd"/>
+      <w:r>
+        <w:rPr>
+          <w:sz w:val="20"/>
+          <w:szCs w:val="20"/>
+        </w:rPr>
+        <w:t>) App that provides or performs “</w:t>
       </w:r>
       <w:hyperlink w:anchor="_Text_for_Export" w:history="1">
         <w:r>
@@ -730,7 +762,23 @@
           <w:sz w:val="20"/>
           <w:szCs w:val="20"/>
         </w:rPr>
-        <w:t xml:space="preserve">______  B) An application-specific software development kit using cryptography. </w:t>
+        <w:t>_____</w:t>
+      </w:r>
+      <w:proofErr w:type="gramStart"/>
+      <w:r>
+        <w:rPr>
+          <w:sz w:val="20"/>
+          <w:szCs w:val="20"/>
+        </w:rPr>
+        <w:t>_  B</w:t>
+      </w:r>
+      <w:proofErr w:type="gramEnd"/>
+      <w:r>
+        <w:rPr>
+          <w:sz w:val="20"/>
+          <w:szCs w:val="20"/>
+        </w:rPr>
+        <w:t xml:space="preserve">) An application-specific software development kit using cryptography. </w:t>
       </w:r>
     </w:p>
     <w:p>
@@ -746,7 +794,23 @@
           <w:sz w:val="20"/>
           <w:szCs w:val="20"/>
         </w:rPr>
-        <w:t>______  C) A cryptographic library, development kit or  toolkit</w:t>
+        <w:t>_____</w:t>
+      </w:r>
+      <w:proofErr w:type="gramStart"/>
+      <w:r>
+        <w:rPr>
+          <w:sz w:val="20"/>
+          <w:szCs w:val="20"/>
+        </w:rPr>
+        <w:t>_  C</w:t>
+      </w:r>
+      <w:proofErr w:type="gramEnd"/>
+      <w:r>
+        <w:rPr>
+          <w:sz w:val="20"/>
+          <w:szCs w:val="20"/>
+        </w:rPr>
+        <w:t>) A cryptographic library, development kit or  toolkit</w:t>
       </w:r>
     </w:p>
     <w:p>
@@ -765,7 +829,23 @@
           <w:sz w:val="20"/>
           <w:szCs w:val="20"/>
         </w:rPr>
-        <w:t>______  D) App that provides or performs vulnerability analysis, network forensics, or computer forensics</w:t>
+        <w:t>_____</w:t>
+      </w:r>
+      <w:proofErr w:type="gramStart"/>
+      <w:r>
+        <w:rPr>
+          <w:sz w:val="20"/>
+          <w:szCs w:val="20"/>
+        </w:rPr>
+        <w:t>_  D</w:t>
+      </w:r>
+      <w:proofErr w:type="gramEnd"/>
+      <w:r>
+        <w:rPr>
+          <w:sz w:val="20"/>
+          <w:szCs w:val="20"/>
+        </w:rPr>
+        <w:t>) App that provides or performs vulnerability analysis, network forensics, or computer forensics</w:t>
       </w:r>
     </w:p>
     <w:p>
@@ -782,7 +862,23 @@
           <w:rFonts w:ascii="Times New Roman" w:hAnsi="Times New Roman"/>
           <w:sz w:val="20"/>
         </w:rPr>
-        <w:t>_______E) App that provides or performs investigation of data leakage,  network breaches, and other malicious intrusion activities through triage of captured digital forensic data an example is CALEA</w:t>
+        <w:t xml:space="preserve">_______E) App that provides or performs investigation of data </w:t>
+      </w:r>
+      <w:proofErr w:type="gramStart"/>
+      <w:r>
+        <w:rPr>
+          <w:rFonts w:ascii="Times New Roman" w:hAnsi="Times New Roman"/>
+          <w:sz w:val="20"/>
+        </w:rPr>
+        <w:t>leakage,  network</w:t>
+      </w:r>
+      <w:proofErr w:type="gramEnd"/>
+      <w:r>
+        <w:rPr>
+          <w:rFonts w:ascii="Times New Roman" w:hAnsi="Times New Roman"/>
+          <w:sz w:val="20"/>
+        </w:rPr>
+        <w:t xml:space="preserve"> breaches, and other malicious intrusion activities through triage of captured digital forensic data an example is CALEA</w:t>
       </w:r>
     </w:p>
     <w:p>
@@ -855,7 +951,23 @@
           <w:sz w:val="20"/>
           <w:szCs w:val="20"/>
         </w:rPr>
-        <w:t>______ G) App designed, modified, adapted or customized for government end-user(s) or  with cryptographic functionality that has been modified or customized to customer specification</w:t>
+        <w:t xml:space="preserve">______ G) App designed, modified, adapted or customized for government end-user(s) </w:t>
+      </w:r>
+      <w:proofErr w:type="gramStart"/>
+      <w:r>
+        <w:rPr>
+          <w:sz w:val="20"/>
+          <w:szCs w:val="20"/>
+        </w:rPr>
+        <w:t>or  with</w:t>
+      </w:r>
+      <w:proofErr w:type="gramEnd"/>
+      <w:r>
+        <w:rPr>
+          <w:sz w:val="20"/>
+          <w:szCs w:val="20"/>
+        </w:rPr>
+        <w:t xml:space="preserve"> cryptographic functionality that has been modified or customized to customer specification</w:t>
       </w:r>
       <w:r>
         <w:rPr>
@@ -1079,7 +1191,15 @@
           <w:sz w:val="20"/>
           <w:szCs w:val="20"/>
         </w:rPr>
-        <w:t xml:space="preserve"> functions </w:t>
+        <w:t xml:space="preserve"> </w:t>
+      </w:r>
+      <w:proofErr w:type="gramStart"/>
+      <w:r>
+        <w:rPr>
+          <w:sz w:val="20"/>
+          <w:szCs w:val="20"/>
+        </w:rPr>
+        <w:t xml:space="preserve">functions </w:t>
       </w:r>
       <w:r>
         <w:rPr>
@@ -1088,6 +1208,7 @@
         </w:rPr>
         <w:t>;</w:t>
       </w:r>
+      <w:proofErr w:type="gramEnd"/>
     </w:p>
     <w:p>
       <w:pPr>
@@ -1163,6 +1284,7 @@
         </w:rPr>
         <w:t xml:space="preserve">___ </w:t>
       </w:r>
+      <w:proofErr w:type="gramStart"/>
       <w:r>
         <w:rPr>
           <w:sz w:val="20"/>
@@ -1182,7 +1304,15 @@
           <w:sz w:val="20"/>
           <w:szCs w:val="20"/>
         </w:rPr>
-        <w:t>None of the above criteria apply.</w:t>
+        <w:t>None</w:t>
+      </w:r>
+      <w:proofErr w:type="gramEnd"/>
+      <w:r>
+        <w:rPr>
+          <w:sz w:val="20"/>
+          <w:szCs w:val="20"/>
+        </w:rPr>
+        <w:t xml:space="preserve"> of the above criteria apply.</w:t>
       </w:r>
     </w:p>
     <w:p>
@@ -1214,6 +1344,8 @@
           <w:b/>
         </w:rPr>
       </w:pPr>
+      <w:proofErr w:type="spellStart"/>
+      <w:proofErr w:type="gramStart"/>
       <w:r>
         <w:rPr>
           <w:b/>
@@ -1224,21 +1356,15 @@
         <w:rPr>
           <w:b/>
         </w:rPr>
-        <w:t xml:space="preserve"> </w:t>
-      </w:r>
-      <w:proofErr w:type="spellStart"/>
-      <w:r>
-        <w:rPr>
-          <w:b/>
-        </w:rPr>
-        <w:t>Devarshi</w:t>
+        <w:t>Lionel</w:t>
       </w:r>
       <w:proofErr w:type="spellEnd"/>
-      <w:r>
-        <w:rPr>
-          <w:b/>
-        </w:rPr>
-        <w:t xml:space="preserve"> Shah</w:t>
+      <w:proofErr w:type="gramEnd"/>
+      <w:r>
+        <w:rPr>
+          <w:b/>
+        </w:rPr>
+        <w:t xml:space="preserve"> Hercot</w:t>
       </w:r>
       <w:r>
         <w:rPr>
@@ -1333,34 +1459,15 @@
           <w:b/>
         </w:rPr>
       </w:pPr>
-    </w:p>
-    <w:p>
-      <w:pPr>
-        <w:rPr>
-          <w:b/>
-        </w:rPr>
-      </w:pPr>
-      <w:r>
-        <w:rPr>
-          <w:b/>
-        </w:rPr>
-        <w:tab/>
-      </w:r>
-      <w:r>
-        <w:rPr>
-          <w:b/>
-        </w:rPr>
-        <w:tab/>
-      </w:r>
       <w:r>
         <w:rPr>
           <w:b/>
         </w:rPr>
         <w:drawing>
-          <wp:inline distT="0" distB="0" distL="0" distR="0" wp14:anchorId="769BA062" wp14:editId="4B64CB9C">
-            <wp:extent cx="1638300" cy="647700"/>
+          <wp:inline distT="0" distB="0" distL="0" distR="0" wp14:anchorId="52C3596E" wp14:editId="7D98B5E8">
+            <wp:extent cx="1499137" cy="1168593"/>
             <wp:effectExtent l="0" t="0" r="0" b="0"/>
-            <wp:docPr id="2" name="Picture 2" descr="A close up of a hanger&#10;&#10;Description automatically generated"/>
+            <wp:docPr id="3" name="Picture 3" descr="A picture containing text&#10;&#10;Description automatically generated"/>
             <wp:cNvGraphicFramePr>
               <a:graphicFrameLocks xmlns:a="http://schemas.openxmlformats.org/drawingml/2006/main" noChangeAspect="1"/>
             </wp:cNvGraphicFramePr>
@@ -1368,7 +1475,7 @@
               <a:graphicData uri="http://schemas.openxmlformats.org/drawingml/2006/picture">
                 <pic:pic xmlns:pic="http://schemas.openxmlformats.org/drawingml/2006/picture">
                   <pic:nvPicPr>
-                    <pic:cNvPr id="1" name=""/>
+                    <pic:cNvPr id="3" name="Picture 3" descr="A picture containing text&#10;&#10;Description automatically generated"/>
                     <pic:cNvPicPr/>
                   </pic:nvPicPr>
                   <pic:blipFill>
@@ -1380,7 +1487,7 @@
                   <pic:spPr>
                     <a:xfrm>
                       <a:off x="0" y="0"/>
-                      <a:ext cx="1638300" cy="647700"/>
+                      <a:ext cx="1535320" cy="1196798"/>
                     </a:xfrm>
                     <a:prstGeom prst="rect">
                       <a:avLst/>
@@ -1392,8 +1499,25 @@
           </wp:inline>
         </w:drawing>
       </w:r>
-      <w:bookmarkStart w:id="1" w:name="_GoBack"/>
-      <w:bookmarkEnd w:id="1"/>
+    </w:p>
+    <w:p>
+      <w:pPr>
+        <w:rPr>
+          <w:b/>
+        </w:rPr>
+      </w:pPr>
+      <w:r>
+        <w:rPr>
+          <w:b/>
+        </w:rPr>
+        <w:tab/>
+      </w:r>
+      <w:r>
+        <w:rPr>
+          <w:b/>
+        </w:rPr>
+        <w:tab/>
+      </w:r>
     </w:p>
     <w:p>
       <w:pPr>
@@ -1425,7 +1549,25 @@
         <w:rPr>
           <w:b/>
         </w:rPr>
-        <w:t>03/31/2020</w:t>
+        <w:t>10</w:t>
+      </w:r>
+      <w:r>
+        <w:rPr>
+          <w:b/>
+        </w:rPr>
+        <w:t>/</w:t>
+      </w:r>
+      <w:r>
+        <w:rPr>
+          <w:b/>
+        </w:rPr>
+        <w:t>1</w:t>
+      </w:r>
+      <w:r>
+        <w:rPr>
+          <w:b/>
+        </w:rPr>
+        <w:t>1/2020</w:t>
       </w:r>
     </w:p>
     <w:p>
@@ -1449,7 +1591,7 @@
 </file>
 
 <file path=word/endnotes.xml><?xml version="1.0" encoding="utf-8"?>
-<w:endnotes xmlns:wpc="http://schemas.microsoft.com/office/word/2010/wordprocessingCanvas" xmlns:cx="http://schemas.microsoft.com/office/drawing/2014/chartex" xmlns:cx1="http://schemas.microsoft.com/office/drawing/2015/9/8/chartex" xmlns:cx2="http://schemas.microsoft.com/office/drawing/2015/10/21/chartex" xmlns:cx3="http://schemas.microsoft.com/office/drawing/2016/5/9/chartex" xmlns:cx4="http://schemas.microsoft.com/office/drawing/2016/5/10/chartex" xmlns:cx5="http://schemas.microsoft.com/office/drawing/2016/5/11/chartex" xmlns:cx6="http://schemas.microsoft.com/office/drawing/2016/5/12/chartex" xmlns:cx7="http://schemas.microsoft.com/office/drawing/2016/5/13/chartex" xmlns:cx8="http://schemas.microsoft.com/office/drawing/2016/5/14/chartex" xmlns:mc="http://schemas.openxmlformats.org/markup-compatibility/2006" xmlns:aink="http://schemas.microsoft.com/office/drawing/2016/ink" xmlns:am3d="http://schemas.microsoft.com/office/drawing/2017/model3d" xmlns:o="urn:schemas-microsoft-com:office:office" xmlns:r="http://schemas.openxmlformats.org/officeDocument/2006/relationships" xmlns:m="http://schemas.openxmlformats.org/officeDocument/2006/math" xmlns:v="urn:schemas-microsoft-com:vml" xmlns:wp14="http://schemas.microsoft.com/office/word/2010/wordprocessingDrawing" xmlns:wp="http://schemas.openxmlformats.org/drawingml/2006/wordprocessingDrawing" xmlns:w10="urn:schemas-microsoft-com:office:word" xmlns:w="http://schemas.openxmlformats.org/wordprocessingml/2006/main" xmlns:w14="http://schemas.microsoft.com/office/word/2010/wordml" xmlns:w15="http://schemas.microsoft.com/office/word/2012/wordml" xmlns:w16cid="http://schemas.microsoft.com/office/word/2016/wordml/cid" xmlns:w16se="http://schemas.microsoft.com/office/word/2015/wordml/symex" xmlns:wpg="http://schemas.microsoft.com/office/word/2010/wordprocessingGroup" xmlns:wpi="http://schemas.microsoft.com/office/word/2010/wordprocessingInk" xmlns:wne="http://schemas.microsoft.com/office/word/2006/wordml" xmlns:wps="http://schemas.microsoft.com/office/word/2010/wordprocessingShape" mc:Ignorable="w14 w15 w16se w16cid wp14">
+<w:endnotes xmlns:wpc="http://schemas.microsoft.com/office/word/2010/wordprocessingCanvas" xmlns:cx="http://schemas.microsoft.com/office/drawing/2014/chartex" xmlns:cx1="http://schemas.microsoft.com/office/drawing/2015/9/8/chartex" xmlns:cx2="http://schemas.microsoft.com/office/drawing/2015/10/21/chartex" xmlns:cx3="http://schemas.microsoft.com/office/drawing/2016/5/9/chartex" xmlns:cx4="http://schemas.microsoft.com/office/drawing/2016/5/10/chartex" xmlns:cx5="http://schemas.microsoft.com/office/drawing/2016/5/11/chartex" xmlns:cx6="http://schemas.microsoft.com/office/drawing/2016/5/12/chartex" xmlns:cx7="http://schemas.microsoft.com/office/drawing/2016/5/13/chartex" xmlns:cx8="http://schemas.microsoft.com/office/drawing/2016/5/14/chartex" xmlns:mc="http://schemas.openxmlformats.org/markup-compatibility/2006" xmlns:aink="http://schemas.microsoft.com/office/drawing/2016/ink" xmlns:am3d="http://schemas.microsoft.com/office/drawing/2017/model3d" xmlns:o="urn:schemas-microsoft-com:office:office" xmlns:r="http://schemas.openxmlformats.org/officeDocument/2006/relationships" xmlns:m="http://schemas.openxmlformats.org/officeDocument/2006/math" xmlns:v="urn:schemas-microsoft-com:vml" xmlns:wp14="http://schemas.microsoft.com/office/word/2010/wordprocessingDrawing" xmlns:wp="http://schemas.openxmlformats.org/drawingml/2006/wordprocessingDrawing" xmlns:w10="urn:schemas-microsoft-com:office:word" xmlns:w="http://schemas.openxmlformats.org/wordprocessingml/2006/main" xmlns:w14="http://schemas.microsoft.com/office/word/2010/wordml" xmlns:w15="http://schemas.microsoft.com/office/word/2012/wordml" xmlns:w16cex="http://schemas.microsoft.com/office/word/2018/wordml/cex" xmlns:w16cid="http://schemas.microsoft.com/office/word/2016/wordml/cid" xmlns:w16="http://schemas.microsoft.com/office/word/2018/wordml" xmlns:w16se="http://schemas.microsoft.com/office/word/2015/wordml/symex" xmlns:wpg="http://schemas.microsoft.com/office/word/2010/wordprocessingGroup" xmlns:wpi="http://schemas.microsoft.com/office/word/2010/wordprocessingInk" xmlns:wne="http://schemas.microsoft.com/office/word/2006/wordml" xmlns:wps="http://schemas.microsoft.com/office/word/2010/wordprocessingShape" mc:Ignorable="w14 w15 w16se w16cid w16 w16cex wp14">
   <w:endnote w:type="separator" w:id="-1">
     <w:p>
       <w:r>
@@ -1468,7 +1610,7 @@
 </file>
 
 <file path=word/footer1.xml><?xml version="1.0" encoding="utf-8"?>
-<w:ftr xmlns:wpc="http://schemas.microsoft.com/office/word/2010/wordprocessingCanvas" xmlns:cx="http://schemas.microsoft.com/office/drawing/2014/chartex" xmlns:cx1="http://schemas.microsoft.com/office/drawing/2015/9/8/chartex" xmlns:cx2="http://schemas.microsoft.com/office/drawing/2015/10/21/chartex" xmlns:cx3="http://schemas.microsoft.com/office/drawing/2016/5/9/chartex" xmlns:cx4="http://schemas.microsoft.com/office/drawing/2016/5/10/chartex" xmlns:cx5="http://schemas.microsoft.com/office/drawing/2016/5/11/chartex" xmlns:cx6="http://schemas.microsoft.com/office/drawing/2016/5/12/chartex" xmlns:cx7="http://schemas.microsoft.com/office/drawing/2016/5/13/chartex" xmlns:cx8="http://schemas.microsoft.com/office/drawing/2016/5/14/chartex" xmlns:mc="http://schemas.openxmlformats.org/markup-compatibility/2006" xmlns:aink="http://schemas.microsoft.com/office/drawing/2016/ink" xmlns:am3d="http://schemas.microsoft.com/office/drawing/2017/model3d" xmlns:o="urn:schemas-microsoft-com:office:office" xmlns:r="http://schemas.openxmlformats.org/officeDocument/2006/relationships" xmlns:m="http://schemas.openxmlformats.org/officeDocument/2006/math" xmlns:v="urn:schemas-microsoft-com:vml" xmlns:wp14="http://schemas.microsoft.com/office/word/2010/wordprocessingDrawing" xmlns:wp="http://schemas.openxmlformats.org/drawingml/2006/wordprocessingDrawing" xmlns:w10="urn:schemas-microsoft-com:office:word" xmlns:w="http://schemas.openxmlformats.org/wordprocessingml/2006/main" xmlns:w14="http://schemas.microsoft.com/office/word/2010/wordml" xmlns:w15="http://schemas.microsoft.com/office/word/2012/wordml" xmlns:w16cid="http://schemas.microsoft.com/office/word/2016/wordml/cid" xmlns:w16se="http://schemas.microsoft.com/office/word/2015/wordml/symex" xmlns:wpg="http://schemas.microsoft.com/office/word/2010/wordprocessingGroup" xmlns:wpi="http://schemas.microsoft.com/office/word/2010/wordprocessingInk" xmlns:wne="http://schemas.microsoft.com/office/word/2006/wordml" xmlns:wps="http://schemas.microsoft.com/office/word/2010/wordprocessingShape" mc:Ignorable="w14 w15 w16se w16cid wp14">
+<w:ftr xmlns:wpc="http://schemas.microsoft.com/office/word/2010/wordprocessingCanvas" xmlns:cx="http://schemas.microsoft.com/office/drawing/2014/chartex" xmlns:cx1="http://schemas.microsoft.com/office/drawing/2015/9/8/chartex" xmlns:cx2="http://schemas.microsoft.com/office/drawing/2015/10/21/chartex" xmlns:cx3="http://schemas.microsoft.com/office/drawing/2016/5/9/chartex" xmlns:cx4="http://schemas.microsoft.com/office/drawing/2016/5/10/chartex" xmlns:cx5="http://schemas.microsoft.com/office/drawing/2016/5/11/chartex" xmlns:cx6="http://schemas.microsoft.com/office/drawing/2016/5/12/chartex" xmlns:cx7="http://schemas.microsoft.com/office/drawing/2016/5/13/chartex" xmlns:cx8="http://schemas.microsoft.com/office/drawing/2016/5/14/chartex" xmlns:mc="http://schemas.openxmlformats.org/markup-compatibility/2006" xmlns:aink="http://schemas.microsoft.com/office/drawing/2016/ink" xmlns:am3d="http://schemas.microsoft.com/office/drawing/2017/model3d" xmlns:o="urn:schemas-microsoft-com:office:office" xmlns:r="http://schemas.openxmlformats.org/officeDocument/2006/relationships" xmlns:m="http://schemas.openxmlformats.org/officeDocument/2006/math" xmlns:v="urn:schemas-microsoft-com:vml" xmlns:wp14="http://schemas.microsoft.com/office/word/2010/wordprocessingDrawing" xmlns:wp="http://schemas.openxmlformats.org/drawingml/2006/wordprocessingDrawing" xmlns:w10="urn:schemas-microsoft-com:office:word" xmlns:w="http://schemas.openxmlformats.org/wordprocessingml/2006/main" xmlns:w14="http://schemas.microsoft.com/office/word/2010/wordml" xmlns:w15="http://schemas.microsoft.com/office/word/2012/wordml" xmlns:w16cex="http://schemas.microsoft.com/office/word/2018/wordml/cex" xmlns:w16cid="http://schemas.microsoft.com/office/word/2016/wordml/cid" xmlns:w16="http://schemas.microsoft.com/office/word/2018/wordml" xmlns:w16se="http://schemas.microsoft.com/office/word/2015/wordml/symex" xmlns:wpg="http://schemas.microsoft.com/office/word/2010/wordprocessingGroup" xmlns:wpi="http://schemas.microsoft.com/office/word/2010/wordprocessingInk" xmlns:wne="http://schemas.microsoft.com/office/word/2006/wordml" xmlns:wps="http://schemas.microsoft.com/office/word/2010/wordprocessingShape" mc:Ignorable="w14 w15 w16se w16cid w16 w16cex wp14">
   <w:p>
     <w:pPr>
       <w:pStyle w:val="Footer"/>
@@ -1492,7 +1634,7 @@
 </file>
 
 <file path=word/footnotes.xml><?xml version="1.0" encoding="utf-8"?>
-<w:footnotes xmlns:wpc="http://schemas.microsoft.com/office/word/2010/wordprocessingCanvas" xmlns:cx="http://schemas.microsoft.com/office/drawing/2014/chartex" xmlns:cx1="http://schemas.microsoft.com/office/drawing/2015/9/8/chartex" xmlns:cx2="http://schemas.microsoft.com/office/drawing/2015/10/21/chartex" xmlns:cx3="http://schemas.microsoft.com/office/drawing/2016/5/9/chartex" xmlns:cx4="http://schemas.microsoft.com/office/drawing/2016/5/10/chartex" xmlns:cx5="http://schemas.microsoft.com/office/drawing/2016/5/11/chartex" xmlns:cx6="http://schemas.microsoft.com/office/drawing/2016/5/12/chartex" xmlns:cx7="http://schemas.microsoft.com/office/drawing/2016/5/13/chartex" xmlns:cx8="http://schemas.microsoft.com/office/drawing/2016/5/14/chartex" xmlns:mc="http://schemas.openxmlformats.org/markup-compatibility/2006" xmlns:aink="http://schemas.microsoft.com/office/drawing/2016/ink" xmlns:am3d="http://schemas.microsoft.com/office/drawing/2017/model3d" xmlns:o="urn:schemas-microsoft-com:office:office" xmlns:r="http://schemas.openxmlformats.org/officeDocument/2006/relationships" xmlns:m="http://schemas.openxmlformats.org/officeDocument/2006/math" xmlns:v="urn:schemas-microsoft-com:vml" xmlns:wp14="http://schemas.microsoft.com/office/word/2010/wordprocessingDrawing" xmlns:wp="http://schemas.openxmlformats.org/drawingml/2006/wordprocessingDrawing" xmlns:w10="urn:schemas-microsoft-com:office:word" xmlns:w="http://schemas.openxmlformats.org/wordprocessingml/2006/main" xmlns:w14="http://schemas.microsoft.com/office/word/2010/wordml" xmlns:w15="http://schemas.microsoft.com/office/word/2012/wordml" xmlns:w16cid="http://schemas.microsoft.com/office/word/2016/wordml/cid" xmlns:w16se="http://schemas.microsoft.com/office/word/2015/wordml/symex" xmlns:wpg="http://schemas.microsoft.com/office/word/2010/wordprocessingGroup" xmlns:wpi="http://schemas.microsoft.com/office/word/2010/wordprocessingInk" xmlns:wne="http://schemas.microsoft.com/office/word/2006/wordml" xmlns:wps="http://schemas.microsoft.com/office/word/2010/wordprocessingShape" mc:Ignorable="w14 w15 w16se w16cid wp14">
+<w:footnotes xmlns:wpc="http://schemas.microsoft.com/office/word/2010/wordprocessingCanvas" xmlns:cx="http://schemas.microsoft.com/office/drawing/2014/chartex" xmlns:cx1="http://schemas.microsoft.com/office/drawing/2015/9/8/chartex" xmlns:cx2="http://schemas.microsoft.com/office/drawing/2015/10/21/chartex" xmlns:cx3="http://schemas.microsoft.com/office/drawing/2016/5/9/chartex" xmlns:cx4="http://schemas.microsoft.com/office/drawing/2016/5/10/chartex" xmlns:cx5="http://schemas.microsoft.com/office/drawing/2016/5/11/chartex" xmlns:cx6="http://schemas.microsoft.com/office/drawing/2016/5/12/chartex" xmlns:cx7="http://schemas.microsoft.com/office/drawing/2016/5/13/chartex" xmlns:cx8="http://schemas.microsoft.com/office/drawing/2016/5/14/chartex" xmlns:mc="http://schemas.openxmlformats.org/markup-compatibility/2006" xmlns:aink="http://schemas.microsoft.com/office/drawing/2016/ink" xmlns:am3d="http://schemas.microsoft.com/office/drawing/2017/model3d" xmlns:o="urn:schemas-microsoft-com:office:office" xmlns:r="http://schemas.openxmlformats.org/officeDocument/2006/relationships" xmlns:m="http://schemas.openxmlformats.org/officeDocument/2006/math" xmlns:v="urn:schemas-microsoft-com:vml" xmlns:wp14="http://schemas.microsoft.com/office/word/2010/wordprocessingDrawing" xmlns:wp="http://schemas.openxmlformats.org/drawingml/2006/wordprocessingDrawing" xmlns:w10="urn:schemas-microsoft-com:office:word" xmlns:w="http://schemas.openxmlformats.org/wordprocessingml/2006/main" xmlns:w14="http://schemas.microsoft.com/office/word/2010/wordml" xmlns:w15="http://schemas.microsoft.com/office/word/2012/wordml" xmlns:w16cex="http://schemas.microsoft.com/office/word/2018/wordml/cex" xmlns:w16cid="http://schemas.microsoft.com/office/word/2016/wordml/cid" xmlns:w16="http://schemas.microsoft.com/office/word/2018/wordml" xmlns:w16se="http://schemas.microsoft.com/office/word/2015/wordml/symex" xmlns:wpg="http://schemas.microsoft.com/office/word/2010/wordprocessingGroup" xmlns:wpi="http://schemas.microsoft.com/office/word/2010/wordprocessingInk" xmlns:wne="http://schemas.microsoft.com/office/word/2006/wordml" xmlns:wps="http://schemas.microsoft.com/office/word/2010/wordprocessingShape" mc:Ignorable="w14 w15 w16se w16cid w16 w16cex wp14">
   <w:footnote w:type="separator" w:id="-1">
     <w:p>
       <w:r>
@@ -1511,7 +1653,7 @@
 </file>
 
 <file path=word/header1.xml><?xml version="1.0" encoding="utf-8"?>
-<w:hdr xmlns:wpc="http://schemas.microsoft.com/office/word/2010/wordprocessingCanvas" xmlns:cx="http://schemas.microsoft.com/office/drawing/2014/chartex" xmlns:cx1="http://schemas.microsoft.com/office/drawing/2015/9/8/chartex" xmlns:cx2="http://schemas.microsoft.com/office/drawing/2015/10/21/chartex" xmlns:cx3="http://schemas.microsoft.com/office/drawing/2016/5/9/chartex" xmlns:cx4="http://schemas.microsoft.com/office/drawing/2016/5/10/chartex" xmlns:cx5="http://schemas.microsoft.com/office/drawing/2016/5/11/chartex" xmlns:cx6="http://schemas.microsoft.com/office/drawing/2016/5/12/chartex" xmlns:cx7="http://schemas.microsoft.com/office/drawing/2016/5/13/chartex" xmlns:cx8="http://schemas.microsoft.com/office/drawing/2016/5/14/chartex" xmlns:mc="http://schemas.openxmlformats.org/markup-compatibility/2006" xmlns:aink="http://schemas.microsoft.com/office/drawing/2016/ink" xmlns:am3d="http://schemas.microsoft.com/office/drawing/2017/model3d" xmlns:o="urn:schemas-microsoft-com:office:office" xmlns:r="http://schemas.openxmlformats.org/officeDocument/2006/relationships" xmlns:m="http://schemas.openxmlformats.org/officeDocument/2006/math" xmlns:v="urn:schemas-microsoft-com:vml" xmlns:wp14="http://schemas.microsoft.com/office/word/2010/wordprocessingDrawing" xmlns:wp="http://schemas.openxmlformats.org/drawingml/2006/wordprocessingDrawing" xmlns:w10="urn:schemas-microsoft-com:office:word" xmlns:w="http://schemas.openxmlformats.org/wordprocessingml/2006/main" xmlns:w14="http://schemas.microsoft.com/office/word/2010/wordml" xmlns:w15="http://schemas.microsoft.com/office/word/2012/wordml" xmlns:w16cid="http://schemas.microsoft.com/office/word/2016/wordml/cid" xmlns:w16se="http://schemas.microsoft.com/office/word/2015/wordml/symex" xmlns:wpg="http://schemas.microsoft.com/office/word/2010/wordprocessingGroup" xmlns:wpi="http://schemas.microsoft.com/office/word/2010/wordprocessingInk" xmlns:wne="http://schemas.microsoft.com/office/word/2006/wordml" xmlns:wps="http://schemas.microsoft.com/office/word/2010/wordprocessingShape" mc:Ignorable="w14 w15 w16se w16cid wp14">
+<w:hdr xmlns:wpc="http://schemas.microsoft.com/office/word/2010/wordprocessingCanvas" xmlns:cx="http://schemas.microsoft.com/office/drawing/2014/chartex" xmlns:cx1="http://schemas.microsoft.com/office/drawing/2015/9/8/chartex" xmlns:cx2="http://schemas.microsoft.com/office/drawing/2015/10/21/chartex" xmlns:cx3="http://schemas.microsoft.com/office/drawing/2016/5/9/chartex" xmlns:cx4="http://schemas.microsoft.com/office/drawing/2016/5/10/chartex" xmlns:cx5="http://schemas.microsoft.com/office/drawing/2016/5/11/chartex" xmlns:cx6="http://schemas.microsoft.com/office/drawing/2016/5/12/chartex" xmlns:cx7="http://schemas.microsoft.com/office/drawing/2016/5/13/chartex" xmlns:cx8="http://schemas.microsoft.com/office/drawing/2016/5/14/chartex" xmlns:mc="http://schemas.openxmlformats.org/markup-compatibility/2006" xmlns:aink="http://schemas.microsoft.com/office/drawing/2016/ink" xmlns:am3d="http://schemas.microsoft.com/office/drawing/2017/model3d" xmlns:o="urn:schemas-microsoft-com:office:office" xmlns:r="http://schemas.openxmlformats.org/officeDocument/2006/relationships" xmlns:m="http://schemas.openxmlformats.org/officeDocument/2006/math" xmlns:v="urn:schemas-microsoft-com:vml" xmlns:wp14="http://schemas.microsoft.com/office/word/2010/wordprocessingDrawing" xmlns:wp="http://schemas.openxmlformats.org/drawingml/2006/wordprocessingDrawing" xmlns:w10="urn:schemas-microsoft-com:office:word" xmlns:w="http://schemas.openxmlformats.org/wordprocessingml/2006/main" xmlns:w14="http://schemas.microsoft.com/office/word/2010/wordml" xmlns:w15="http://schemas.microsoft.com/office/word/2012/wordml" xmlns:w16cex="http://schemas.microsoft.com/office/word/2018/wordml/cex" xmlns:w16cid="http://schemas.microsoft.com/office/word/2016/wordml/cid" xmlns:w16="http://schemas.microsoft.com/office/word/2018/wordml" xmlns:w16se="http://schemas.microsoft.com/office/word/2015/wordml/symex" xmlns:wpg="http://schemas.microsoft.com/office/word/2010/wordprocessingGroup" xmlns:wpi="http://schemas.microsoft.com/office/word/2010/wordprocessingInk" xmlns:wne="http://schemas.microsoft.com/office/word/2006/wordml" xmlns:wps="http://schemas.microsoft.com/office/word/2010/wordprocessingShape" mc:Ignorable="w14 w15 w16se w16cid w16 w16cex wp14">
   <w:p>
     <w:pPr>
       <w:pStyle w:val="Header"/>
@@ -1572,7 +1714,7 @@
 </file>
 
 <file path=word/numbering.xml><?xml version="1.0" encoding="utf-8"?>
-<w:numbering xmlns:wpc="http://schemas.microsoft.com/office/word/2010/wordprocessingCanvas" xmlns:cx="http://schemas.microsoft.com/office/drawing/2014/chartex" xmlns:cx1="http://schemas.microsoft.com/office/drawing/2015/9/8/chartex" xmlns:cx2="http://schemas.microsoft.com/office/drawing/2015/10/21/chartex" xmlns:cx3="http://schemas.microsoft.com/office/drawing/2016/5/9/chartex" xmlns:cx4="http://schemas.microsoft.com/office/drawing/2016/5/10/chartex" xmlns:cx5="http://schemas.microsoft.com/office/drawing/2016/5/11/chartex" xmlns:cx6="http://schemas.microsoft.com/office/drawing/2016/5/12/chartex" xmlns:cx7="http://schemas.microsoft.com/office/drawing/2016/5/13/chartex" xmlns:cx8="http://schemas.microsoft.com/office/drawing/2016/5/14/chartex" xmlns:mc="http://schemas.openxmlformats.org/markup-compatibility/2006" xmlns:aink="http://schemas.microsoft.com/office/drawing/2016/ink" xmlns:am3d="http://schemas.microsoft.com/office/drawing/2017/model3d" xmlns:o="urn:schemas-microsoft-com:office:office" xmlns:r="http://schemas.openxmlformats.org/officeDocument/2006/relationships" xmlns:m="http://schemas.openxmlformats.org/officeDocument/2006/math" xmlns:v="urn:schemas-microsoft-com:vml" xmlns:wp14="http://schemas.microsoft.com/office/word/2010/wordprocessingDrawing" xmlns:wp="http://schemas.openxmlformats.org/drawingml/2006/wordprocessingDrawing" xmlns:w10="urn:schemas-microsoft-com:office:word" xmlns:w="http://schemas.openxmlformats.org/wordprocessingml/2006/main" xmlns:w14="http://schemas.microsoft.com/office/word/2010/wordml" xmlns:w15="http://schemas.microsoft.com/office/word/2012/wordml" xmlns:w16cid="http://schemas.microsoft.com/office/word/2016/wordml/cid" xmlns:w16se="http://schemas.microsoft.com/office/word/2015/wordml/symex" xmlns:wpg="http://schemas.microsoft.com/office/word/2010/wordprocessingGroup" xmlns:wpi="http://schemas.microsoft.com/office/word/2010/wordprocessingInk" xmlns:wne="http://schemas.microsoft.com/office/word/2006/wordml" xmlns:wps="http://schemas.microsoft.com/office/word/2010/wordprocessingShape" mc:Ignorable="w14 w15 w16se w16cid wp14">
+<w:numbering xmlns:wpc="http://schemas.microsoft.com/office/word/2010/wordprocessingCanvas" xmlns:cx="http://schemas.microsoft.com/office/drawing/2014/chartex" xmlns:cx1="http://schemas.microsoft.com/office/drawing/2015/9/8/chartex" xmlns:cx2="http://schemas.microsoft.com/office/drawing/2015/10/21/chartex" xmlns:cx3="http://schemas.microsoft.com/office/drawing/2016/5/9/chartex" xmlns:cx4="http://schemas.microsoft.com/office/drawing/2016/5/10/chartex" xmlns:cx5="http://schemas.microsoft.com/office/drawing/2016/5/11/chartex" xmlns:cx6="http://schemas.microsoft.com/office/drawing/2016/5/12/chartex" xmlns:cx7="http://schemas.microsoft.com/office/drawing/2016/5/13/chartex" xmlns:cx8="http://schemas.microsoft.com/office/drawing/2016/5/14/chartex" xmlns:mc="http://schemas.openxmlformats.org/markup-compatibility/2006" xmlns:aink="http://schemas.microsoft.com/office/drawing/2016/ink" xmlns:am3d="http://schemas.microsoft.com/office/drawing/2017/model3d" xmlns:o="urn:schemas-microsoft-com:office:office" xmlns:r="http://schemas.openxmlformats.org/officeDocument/2006/relationships" xmlns:m="http://schemas.openxmlformats.org/officeDocument/2006/math" xmlns:v="urn:schemas-microsoft-com:vml" xmlns:wp14="http://schemas.microsoft.com/office/word/2010/wordprocessingDrawing" xmlns:wp="http://schemas.openxmlformats.org/drawingml/2006/wordprocessingDrawing" xmlns:w10="urn:schemas-microsoft-com:office:word" xmlns:w="http://schemas.openxmlformats.org/wordprocessingml/2006/main" xmlns:w14="http://schemas.microsoft.com/office/word/2010/wordml" xmlns:w15="http://schemas.microsoft.com/office/word/2012/wordml" xmlns:w16cex="http://schemas.microsoft.com/office/word/2018/wordml/cex" xmlns:w16cid="http://schemas.microsoft.com/office/word/2016/wordml/cid" xmlns:w16="http://schemas.microsoft.com/office/word/2018/wordml" xmlns:w16se="http://schemas.microsoft.com/office/word/2015/wordml/symex" xmlns:wpg="http://schemas.microsoft.com/office/word/2010/wordprocessingGroup" xmlns:wpi="http://schemas.microsoft.com/office/word/2010/wordprocessingInk" xmlns:wne="http://schemas.microsoft.com/office/word/2006/wordml" xmlns:wps="http://schemas.microsoft.com/office/word/2010/wordprocessingShape" mc:Ignorable="w14 w15 w16se w16cid w16 w16cex wp14">
   <w:abstractNum w:abstractNumId="0" w15:restartNumberingAfterBreak="0">
     <w:nsid w:val="00000001"/>
     <w:multiLevelType w:val="multilevel"/>
@@ -1879,7 +2021,7 @@
 </file>
 
 <file path=word/styles.xml><?xml version="1.0" encoding="utf-8"?>
-<w:styles xmlns:mc="http://schemas.openxmlformats.org/markup-compatibility/2006" xmlns:r="http://schemas.openxmlformats.org/officeDocument/2006/relationships" xmlns:w="http://schemas.openxmlformats.org/wordprocessingml/2006/main" xmlns:w14="http://schemas.microsoft.com/office/word/2010/wordml" xmlns:w15="http://schemas.microsoft.com/office/word/2012/wordml" xmlns:w16cid="http://schemas.microsoft.com/office/word/2016/wordml/cid" xmlns:w16se="http://schemas.microsoft.com/office/word/2015/wordml/symex" mc:Ignorable="w14 w15 w16se w16cid">
+<w:styles xmlns:mc="http://schemas.openxmlformats.org/markup-compatibility/2006" xmlns:r="http://schemas.openxmlformats.org/officeDocument/2006/relationships" xmlns:w="http://schemas.openxmlformats.org/wordprocessingml/2006/main" xmlns:w14="http://schemas.microsoft.com/office/word/2010/wordml" xmlns:w15="http://schemas.microsoft.com/office/word/2012/wordml" xmlns:w16cex="http://schemas.microsoft.com/office/word/2018/wordml/cex" xmlns:w16cid="http://schemas.microsoft.com/office/word/2016/wordml/cid" xmlns:w16="http://schemas.microsoft.com/office/word/2018/wordml" xmlns:w16se="http://schemas.microsoft.com/office/word/2015/wordml/symex" mc:Ignorable="w14 w15 w16se w16cid w16 w16cex">
   <w:docDefaults>
     <w:rPrDefault>
       <w:rPr>

</xml_diff>